<commit_message>
Starting microservices in spring
</commit_message>
<xml_diff>
--- a/Spring Boot Interview Questions.docx
+++ b/Spring Boot Interview Questions.docx
@@ -1002,16 +1002,7 @@
           <w:szCs w:val="24"/>
           <w:lang w:eastAsia="en-IN"/>
         </w:rPr>
-        <w:t>@Controller is used to define</w:t>
-      </w:r>
-      <w:r>
-        <w:rPr>
-          <w:rFonts w:asciiTheme="majorHAnsi" w:eastAsia="Times New Roman" w:hAnsiTheme="majorHAnsi" w:cstheme="majorHAnsi"/>
-          <w:sz w:val="24"/>
-          <w:szCs w:val="24"/>
-          <w:lang w:eastAsia="en-IN"/>
-        </w:rPr>
-        <w:t xml:space="preserve"> a Spring MVC Controller class.</w:t>
+        <w:t>@Controller is used to define a Spring MVC Controller class.</w:t>
       </w:r>
     </w:p>
     <w:p>
@@ -1056,16 +1047,7 @@
           <w:szCs w:val="24"/>
           <w:lang w:eastAsia="en-IN"/>
         </w:rPr>
-        <w:t xml:space="preserve"> will detect it during component scanning </w:t>
-      </w:r>
-      <w:r>
-        <w:rPr>
-          <w:rFonts w:asciiTheme="majorHAnsi" w:eastAsia="Times New Roman" w:hAnsiTheme="majorHAnsi" w:cstheme="majorHAnsi"/>
-          <w:sz w:val="24"/>
-          <w:szCs w:val="24"/>
-          <w:lang w:eastAsia="en-IN"/>
-        </w:rPr>
-        <w:t>and manage it as a Spring Bean.</w:t>
+        <w:t xml:space="preserve"> will detect it during component scanning and manage it as a Spring Bean.</w:t>
       </w:r>
     </w:p>
     <w:p>
@@ -1090,16 +1072,7 @@
           <w:szCs w:val="24"/>
           <w:lang w:eastAsia="en-IN"/>
         </w:rPr>
-        <w:t>Used to</w:t>
-      </w:r>
-      <w:r>
-        <w:rPr>
-          <w:rFonts w:asciiTheme="majorHAnsi" w:eastAsia="Times New Roman" w:hAnsiTheme="majorHAnsi" w:cstheme="majorHAnsi"/>
-          <w:sz w:val="24"/>
-          <w:szCs w:val="24"/>
-          <w:lang w:eastAsia="en-IN"/>
-        </w:rPr>
-        <w:t xml:space="preserve"> handle web requests.</w:t>
+        <w:t>Used to handle web requests.</w:t>
       </w:r>
     </w:p>
     <w:p>
@@ -3980,16 +3953,7 @@
           <w:szCs w:val="24"/>
           <w:lang w:eastAsia="en-IN"/>
         </w:rPr>
-        <w:t>=</w:t>
-      </w:r>
-      <w:r>
-        <w:rPr>
-          <w:rFonts w:asciiTheme="majorHAnsi" w:eastAsia="Times New Roman" w:hAnsiTheme="majorHAnsi" w:cstheme="majorHAnsi"/>
-          <w:sz w:val="24"/>
-          <w:szCs w:val="24"/>
-          <w:lang w:eastAsia="en-IN"/>
-        </w:rPr>
-        <w:t>"'Hello, ' + ${username} + '!'"</w:t>
+        <w:t>="'Hello, ' + ${username} + '!'"</w:t>
       </w:r>
     </w:p>
     <w:p>
@@ -4068,8 +4032,311 @@
           <w:lang w:eastAsia="en-IN"/>
         </w:rPr>
       </w:pPr>
+    </w:p>
+    <w:p>
+      <w:pPr>
+        <w:spacing w:after="0" w:line="240" w:lineRule="auto"/>
+        <w:rPr>
+          <w:rFonts w:asciiTheme="majorHAnsi" w:eastAsia="Times New Roman" w:hAnsiTheme="majorHAnsi" w:cstheme="majorHAnsi"/>
+          <w:sz w:val="24"/>
+          <w:szCs w:val="24"/>
+          <w:lang w:eastAsia="en-IN"/>
+        </w:rPr>
+      </w:pPr>
+    </w:p>
+    <w:p>
+      <w:pPr>
+        <w:spacing w:after="0" w:line="240" w:lineRule="auto"/>
+        <w:rPr>
+          <w:rFonts w:asciiTheme="majorHAnsi" w:eastAsia="Times New Roman" w:hAnsiTheme="majorHAnsi" w:cstheme="majorHAnsi"/>
+          <w:sz w:val="24"/>
+          <w:szCs w:val="24"/>
+          <w:lang w:eastAsia="en-IN"/>
+        </w:rPr>
+      </w:pPr>
+      <w:r>
+        <w:rPr>
+          <w:rFonts w:asciiTheme="majorHAnsi" w:eastAsia="Times New Roman" w:hAnsiTheme="majorHAnsi" w:cstheme="majorHAnsi"/>
+          <w:sz w:val="24"/>
+          <w:szCs w:val="24"/>
+          <w:lang w:eastAsia="en-IN"/>
+        </w:rPr>
+        <w:t xml:space="preserve">Uri vs </w:t>
+      </w:r>
+      <w:proofErr w:type="spellStart"/>
+      <w:proofErr w:type="gramStart"/>
+      <w:r>
+        <w:rPr>
+          <w:rFonts w:asciiTheme="majorHAnsi" w:eastAsia="Times New Roman" w:hAnsiTheme="majorHAnsi" w:cstheme="majorHAnsi"/>
+          <w:sz w:val="24"/>
+          <w:szCs w:val="24"/>
+          <w:lang w:eastAsia="en-IN"/>
+        </w:rPr>
+        <w:t>url</w:t>
+      </w:r>
+      <w:proofErr w:type="spellEnd"/>
+      <w:proofErr w:type="gramEnd"/>
+    </w:p>
+    <w:p>
+      <w:pPr>
+        <w:spacing w:after="0" w:line="240" w:lineRule="auto"/>
+        <w:rPr>
+          <w:rFonts w:asciiTheme="majorHAnsi" w:eastAsia="Times New Roman" w:hAnsiTheme="majorHAnsi" w:cstheme="majorHAnsi"/>
+          <w:sz w:val="24"/>
+          <w:szCs w:val="24"/>
+          <w:lang w:eastAsia="en-IN"/>
+        </w:rPr>
+      </w:pPr>
+    </w:p>
+    <w:p>
+      <w:pPr>
+        <w:pStyle w:val="Heading1"/>
+        <w:rPr>
+          <w:rFonts w:eastAsia="Times New Roman"/>
+          <w:lang w:eastAsia="en-IN"/>
+        </w:rPr>
+      </w:pPr>
+      <w:r>
+        <w:rPr>
+          <w:rFonts w:eastAsia="Times New Roman"/>
+          <w:lang w:eastAsia="en-IN"/>
+        </w:rPr>
+        <w:t xml:space="preserve">1. Can we run </w:t>
+      </w:r>
+      <w:proofErr w:type="spellStart"/>
+      <w:r>
+        <w:rPr>
+          <w:rFonts w:eastAsia="Times New Roman"/>
+          <w:lang w:eastAsia="en-IN"/>
+        </w:rPr>
+        <w:t>SpringBoot</w:t>
+      </w:r>
+      <w:proofErr w:type="spellEnd"/>
+      <w:r>
+        <w:rPr>
+          <w:rFonts w:eastAsia="Times New Roman"/>
+          <w:lang w:eastAsia="en-IN"/>
+        </w:rPr>
+        <w:t xml:space="preserve"> application without @</w:t>
+      </w:r>
+      <w:proofErr w:type="spellStart"/>
+      <w:r>
+        <w:rPr>
+          <w:rFonts w:eastAsia="Times New Roman"/>
+          <w:lang w:eastAsia="en-IN"/>
+        </w:rPr>
+        <w:t>SpringBootApplication</w:t>
+      </w:r>
+      <w:proofErr w:type="spellEnd"/>
+    </w:p>
+    <w:p>
+      <w:pPr>
+        <w:rPr>
+          <w:lang w:eastAsia="en-IN"/>
+        </w:rPr>
+      </w:pPr>
+      <w:r>
+        <w:rPr>
+          <w:lang w:eastAsia="en-IN"/>
+        </w:rPr>
+        <w:t xml:space="preserve">2. Where war/jar is created for spring boot </w:t>
+      </w:r>
+      <w:proofErr w:type="gramStart"/>
+      <w:r>
+        <w:rPr>
+          <w:lang w:eastAsia="en-IN"/>
+        </w:rPr>
+        <w:t>app ,</w:t>
+      </w:r>
+      <w:proofErr w:type="gramEnd"/>
+      <w:r>
+        <w:rPr>
+          <w:lang w:eastAsia="en-IN"/>
+        </w:rPr>
+        <w:t xml:space="preserve"> that is run by embedded server</w:t>
+      </w:r>
+    </w:p>
+    <w:p>
+      <w:pPr>
+        <w:rPr>
+          <w:lang w:eastAsia="en-IN"/>
+        </w:rPr>
+      </w:pPr>
+      <w:r>
+        <w:rPr>
+          <w:lang w:eastAsia="en-IN"/>
+        </w:rPr>
+        <w:t xml:space="preserve">3. Complete the </w:t>
+      </w:r>
+      <w:proofErr w:type="gramStart"/>
+      <w:r>
+        <w:rPr>
+          <w:lang w:eastAsia="en-IN"/>
+        </w:rPr>
+        <w:t>JPA(</w:t>
+      </w:r>
+      <w:proofErr w:type="gramEnd"/>
+      <w:r>
+        <w:rPr>
+          <w:lang w:eastAsia="en-IN"/>
+        </w:rPr>
+        <w:t>mappings)</w:t>
+      </w:r>
+    </w:p>
+    <w:p>
+      <w:pPr>
+        <w:rPr>
+          <w:lang w:eastAsia="en-IN"/>
+        </w:rPr>
+      </w:pPr>
+      <w:r>
+        <w:rPr>
+          <w:lang w:eastAsia="en-IN"/>
+        </w:rPr>
+        <w:t>3. Profiling</w:t>
+      </w:r>
+    </w:p>
+    <w:p>
+      <w:pPr>
+        <w:rPr>
+          <w:lang w:eastAsia="en-IN"/>
+        </w:rPr>
+      </w:pPr>
+      <w:r>
+        <w:rPr>
+          <w:lang w:eastAsia="en-IN"/>
+        </w:rPr>
+        <w:t xml:space="preserve">4. </w:t>
+      </w:r>
+      <w:proofErr w:type="spellStart"/>
+      <w:r>
+        <w:rPr>
+          <w:lang w:eastAsia="en-IN"/>
+        </w:rPr>
+        <w:t>Env</w:t>
+      </w:r>
+      <w:proofErr w:type="spellEnd"/>
+      <w:r>
+        <w:rPr>
+          <w:lang w:eastAsia="en-IN"/>
+        </w:rPr>
+        <w:t xml:space="preserve"> based configuration</w:t>
+      </w:r>
+    </w:p>
+    <w:p>
+      <w:pPr>
+        <w:tabs>
+          <w:tab w:val="left" w:pos="5573"/>
+        </w:tabs>
+        <w:rPr>
+          <w:lang w:eastAsia="en-IN"/>
+        </w:rPr>
+      </w:pPr>
+      <w:r>
+        <w:rPr>
+          <w:lang w:eastAsia="en-IN"/>
+        </w:rPr>
+        <w:t xml:space="preserve">5. What type of application context is used by </w:t>
+      </w:r>
+      <w:proofErr w:type="gramStart"/>
+      <w:r>
+        <w:rPr>
+          <w:lang w:eastAsia="en-IN"/>
+        </w:rPr>
+        <w:t>Spring</w:t>
+      </w:r>
+      <w:proofErr w:type="gramEnd"/>
+      <w:r>
+        <w:rPr>
+          <w:lang w:eastAsia="en-IN"/>
+        </w:rPr>
+        <w:t xml:space="preserve"> boot</w:t>
+      </w:r>
+      <w:r>
+        <w:rPr>
+          <w:lang w:eastAsia="en-IN"/>
+        </w:rPr>
+        <w:tab/>
+      </w:r>
+    </w:p>
+    <w:p>
+      <w:pPr>
+        <w:tabs>
+          <w:tab w:val="left" w:pos="5573"/>
+        </w:tabs>
+        <w:rPr>
+          <w:lang w:eastAsia="en-IN"/>
+        </w:rPr>
+      </w:pPr>
+      <w:r>
+        <w:rPr>
+          <w:lang w:eastAsia="en-IN"/>
+        </w:rPr>
+        <w:t>6. REST Template</w:t>
+      </w:r>
+    </w:p>
+    <w:p>
+      <w:pPr>
+        <w:tabs>
+          <w:tab w:val="left" w:pos="5573"/>
+        </w:tabs>
+        <w:rPr>
+          <w:lang w:eastAsia="en-IN"/>
+        </w:rPr>
+      </w:pPr>
+      <w:r>
+        <w:rPr>
+          <w:lang w:eastAsia="en-IN"/>
+        </w:rPr>
+        <w:t xml:space="preserve">7. </w:t>
+      </w:r>
+      <w:proofErr w:type="gramStart"/>
+      <w:r>
+        <w:rPr>
+          <w:lang w:eastAsia="en-IN"/>
+        </w:rPr>
+        <w:t>how</w:t>
+      </w:r>
+      <w:proofErr w:type="gramEnd"/>
+      <w:r>
+        <w:rPr>
+          <w:lang w:eastAsia="en-IN"/>
+        </w:rPr>
+        <w:t xml:space="preserve"> to securely save configurations</w:t>
+      </w:r>
+    </w:p>
+    <w:p>
+      <w:pPr>
+        <w:tabs>
+          <w:tab w:val="left" w:pos="5573"/>
+        </w:tabs>
+        <w:rPr>
+          <w:lang w:eastAsia="en-IN"/>
+        </w:rPr>
+      </w:pPr>
+      <w:r>
+        <w:rPr>
+          <w:lang w:eastAsia="en-IN"/>
+        </w:rPr>
+        <w:t xml:space="preserve">How SLF4J is better in performance than </w:t>
+      </w:r>
+      <w:proofErr w:type="spellStart"/>
+      <w:r>
+        <w:rPr>
+          <w:lang w:eastAsia="en-IN"/>
+        </w:rPr>
+        <w:t>sout</w:t>
+      </w:r>
       <w:bookmarkStart w:id="2" w:name="_GoBack"/>
       <w:bookmarkEnd w:id="2"/>
+      <w:proofErr w:type="spellEnd"/>
+    </w:p>
+    <w:p>
+      <w:pPr>
+        <w:rPr>
+          <w:lang w:eastAsia="en-IN"/>
+        </w:rPr>
+      </w:pPr>
     </w:p>
     <w:sectPr>
       <w:footerReference w:type="default" r:id="rId8"/>
@@ -4172,7 +4439,7 @@
         <w:noProof/>
         <w:color w:val="385623" w:themeColor="accent6" w:themeShade="80"/>
       </w:rPr>
-      <w:t>3</w:t>
+      <w:t>4</w:t>
     </w:r>
     <w:r>
       <w:rPr>
@@ -9737,7 +10004,7 @@
 </file>
 
 <file path=customXml/itemProps1.xml><?xml version="1.0" encoding="utf-8"?>
-<ds:datastoreItem xmlns:ds="http://schemas.openxmlformats.org/officeDocument/2006/customXml" ds:itemID="{2346AD97-8C41-41DF-9DE7-635F593B0878}">
+<ds:datastoreItem xmlns:ds="http://schemas.openxmlformats.org/officeDocument/2006/customXml" ds:itemID="{4395E619-26EC-4A7E-A164-9214DD05E2DF}">
   <ds:schemaRefs>
     <ds:schemaRef ds:uri="http://schemas.openxmlformats.org/officeDocument/2006/bibliography"/>
   </ds:schemaRefs>

</xml_diff>

<commit_message>
Added Spring boot profiling notes
</commit_message>
<xml_diff>
--- a/Spring Boot Interview Questions.docx
+++ b/Spring Boot Interview Questions.docx
@@ -700,6 +700,1629 @@
     <w:p/>
     <w:p/>
     <w:p/>
+    <w:p>
+      <w:hyperlink r:id="rId8" w:history="1">
+        <w:r>
+          <w:rPr>
+            <w:rStyle w:val="Hyperlink"/>
+          </w:rPr>
+          <w:t>https://codefarm0.medium.com/300-spring-boot-interview-questions-43393e1c2bef</w:t>
+        </w:r>
+      </w:hyperlink>
+    </w:p>
+    <w:p>
+      <w:pPr>
+        <w:pStyle w:val="Heading2"/>
+        <w:rPr>
+          <w:rFonts w:ascii="Segoe UI Symbol" w:hAnsi="Segoe UI Symbol" w:cs="Segoe UI Symbol"/>
+          <w:color w:val="385623" w:themeColor="accent6" w:themeShade="80"/>
+          <w:sz w:val="28"/>
+        </w:rPr>
+      </w:pPr>
+      <w:r>
+        <w:rPr>
+          <w:rFonts w:ascii="Segoe UI Symbol" w:hAnsi="Segoe UI Symbol" w:cs="Segoe UI Symbol"/>
+          <w:color w:val="385623" w:themeColor="accent6" w:themeShade="80"/>
+          <w:sz w:val="28"/>
+        </w:rPr>
+        <w:lastRenderedPageBreak/>
+        <w:t xml:space="preserve">Q1. </w:t>
+      </w:r>
+      <w:r>
+        <w:rPr>
+          <w:rFonts w:ascii="Segoe UI Symbol" w:hAnsi="Segoe UI Symbol" w:cs="Segoe UI Symbol"/>
+          <w:color w:val="385623" w:themeColor="accent6" w:themeShade="80"/>
+          <w:sz w:val="28"/>
+        </w:rPr>
+        <w:t>What is the role of @</w:t>
+      </w:r>
+      <w:proofErr w:type="spellStart"/>
+      <w:r>
+        <w:rPr>
+          <w:rFonts w:ascii="Segoe UI Symbol" w:hAnsi="Segoe UI Symbol" w:cs="Segoe UI Symbol"/>
+          <w:color w:val="385623" w:themeColor="accent6" w:themeShade="80"/>
+          <w:sz w:val="28"/>
+        </w:rPr>
+        <w:t>S</w:t>
+      </w:r>
+      <w:r>
+        <w:rPr>
+          <w:rFonts w:ascii="Segoe UI Symbol" w:hAnsi="Segoe UI Symbol" w:cs="Segoe UI Symbol"/>
+          <w:color w:val="385623" w:themeColor="accent6" w:themeShade="80"/>
+          <w:sz w:val="28"/>
+        </w:rPr>
+        <w:t>pringBootApplication</w:t>
+      </w:r>
+      <w:proofErr w:type="spellEnd"/>
+      <w:r>
+        <w:rPr>
+          <w:rFonts w:ascii="Segoe UI Symbol" w:hAnsi="Segoe UI Symbol" w:cs="Segoe UI Symbol"/>
+          <w:color w:val="385623" w:themeColor="accent6" w:themeShade="80"/>
+          <w:sz w:val="28"/>
+        </w:rPr>
+        <w:t xml:space="preserve"> annotation</w:t>
+      </w:r>
+      <w:r>
+        <w:rPr>
+          <w:rFonts w:ascii="Segoe UI Symbol" w:hAnsi="Segoe UI Symbol" w:cs="Segoe UI Symbol"/>
+          <w:color w:val="385623" w:themeColor="accent6" w:themeShade="80"/>
+          <w:sz w:val="28"/>
+        </w:rPr>
+        <w:t>?</w:t>
+      </w:r>
+    </w:p>
+    <w:p>
+      <w:pPr>
+        <w:rPr>
+          <w:sz w:val="6"/>
+        </w:rPr>
+      </w:pPr>
+    </w:p>
+    <w:p>
+      <w:pPr>
+        <w:spacing w:after="0"/>
+        <w:rPr>
+          <w:rFonts w:asciiTheme="majorHAnsi" w:hAnsiTheme="majorHAnsi" w:cstheme="majorHAnsi"/>
+          <w:bCs/>
+          <w:sz w:val="24"/>
+          <w:lang w:eastAsia="en-IN"/>
+        </w:rPr>
+      </w:pPr>
+      <w:r>
+        <w:rPr>
+          <w:rFonts w:asciiTheme="majorHAnsi" w:hAnsiTheme="majorHAnsi" w:cstheme="majorHAnsi"/>
+          <w:b/>
+          <w:bCs/>
+          <w:sz w:val="24"/>
+          <w:lang w:eastAsia="en-IN"/>
+        </w:rPr>
+        <w:t>@</w:t>
+      </w:r>
+      <w:proofErr w:type="spellStart"/>
+      <w:r>
+        <w:rPr>
+          <w:rFonts w:asciiTheme="majorHAnsi" w:hAnsiTheme="majorHAnsi" w:cstheme="majorHAnsi"/>
+          <w:b/>
+          <w:bCs/>
+          <w:sz w:val="24"/>
+          <w:lang w:eastAsia="en-IN"/>
+        </w:rPr>
+        <w:t>SpringBootApplication</w:t>
+      </w:r>
+      <w:proofErr w:type="spellEnd"/>
+      <w:r>
+        <w:rPr>
+          <w:rFonts w:asciiTheme="majorHAnsi" w:hAnsiTheme="majorHAnsi" w:cstheme="majorHAnsi"/>
+          <w:bCs/>
+          <w:sz w:val="24"/>
+          <w:lang w:eastAsia="en-IN"/>
+        </w:rPr>
+        <w:t xml:space="preserve"> is a convenience annotation that combines @Configuration, @</w:t>
+      </w:r>
+      <w:proofErr w:type="spellStart"/>
+      <w:r>
+        <w:rPr>
+          <w:rFonts w:asciiTheme="majorHAnsi" w:hAnsiTheme="majorHAnsi" w:cstheme="majorHAnsi"/>
+          <w:bCs/>
+          <w:sz w:val="24"/>
+          <w:lang w:eastAsia="en-IN"/>
+        </w:rPr>
+        <w:t>EnableAutoConfiguration</w:t>
+      </w:r>
+      <w:proofErr w:type="spellEnd"/>
+      <w:r>
+        <w:rPr>
+          <w:rFonts w:asciiTheme="majorHAnsi" w:hAnsiTheme="majorHAnsi" w:cstheme="majorHAnsi"/>
+          <w:bCs/>
+          <w:sz w:val="24"/>
+          <w:lang w:eastAsia="en-IN"/>
+        </w:rPr>
+        <w:t>, and @ComponentScan to set up a Spring Boot application. It enables automatic configuration and component scanning, simplifying project setup.</w:t>
+      </w:r>
+    </w:p>
+    <w:p>
+      <w:pPr>
+        <w:spacing w:after="0"/>
+        <w:rPr>
+          <w:rFonts w:asciiTheme="majorHAnsi" w:hAnsiTheme="majorHAnsi" w:cstheme="majorHAnsi"/>
+          <w:bCs/>
+          <w:sz w:val="24"/>
+          <w:lang w:eastAsia="en-IN"/>
+        </w:rPr>
+      </w:pPr>
+      <w:r>
+        <w:rPr>
+          <w:rFonts w:asciiTheme="majorHAnsi" w:hAnsiTheme="majorHAnsi" w:cstheme="majorHAnsi"/>
+          <w:bCs/>
+          <w:sz w:val="24"/>
+          <w:lang w:eastAsia="en-IN"/>
+        </w:rPr>
+        <w:t>Key roles:</w:t>
+      </w:r>
+    </w:p>
+    <w:p>
+      <w:pPr>
+        <w:spacing w:after="0"/>
+        <w:rPr>
+          <w:rFonts w:asciiTheme="majorHAnsi" w:hAnsiTheme="majorHAnsi" w:cstheme="majorHAnsi"/>
+          <w:bCs/>
+          <w:sz w:val="6"/>
+          <w:lang w:eastAsia="en-IN"/>
+        </w:rPr>
+      </w:pPr>
+    </w:p>
+    <w:p>
+      <w:pPr>
+        <w:spacing w:after="0"/>
+        <w:rPr>
+          <w:rFonts w:asciiTheme="majorHAnsi" w:hAnsiTheme="majorHAnsi" w:cstheme="majorHAnsi"/>
+          <w:bCs/>
+          <w:sz w:val="24"/>
+          <w:lang w:eastAsia="en-IN"/>
+        </w:rPr>
+      </w:pPr>
+      <w:r>
+        <w:rPr>
+          <w:rFonts w:asciiTheme="majorHAnsi" w:hAnsiTheme="majorHAnsi" w:cstheme="majorHAnsi"/>
+          <w:b/>
+          <w:bCs/>
+          <w:sz w:val="24"/>
+          <w:lang w:eastAsia="en-IN"/>
+        </w:rPr>
+        <w:t>Auto-Configuration Enabler</w:t>
+      </w:r>
+    </w:p>
+    <w:p>
+      <w:pPr>
+        <w:pStyle w:val="ListParagraph"/>
+        <w:numPr>
+          <w:ilvl w:val="0"/>
+          <w:numId w:val="49"/>
+        </w:numPr>
+        <w:spacing w:after="0"/>
+        <w:rPr>
+          <w:rFonts w:asciiTheme="majorHAnsi" w:hAnsiTheme="majorHAnsi" w:cstheme="majorHAnsi"/>
+          <w:bCs/>
+          <w:sz w:val="24"/>
+          <w:lang w:eastAsia="en-IN"/>
+        </w:rPr>
+      </w:pPr>
+      <w:r>
+        <w:rPr>
+          <w:rFonts w:asciiTheme="majorHAnsi" w:hAnsiTheme="majorHAnsi" w:cstheme="majorHAnsi"/>
+          <w:bCs/>
+          <w:sz w:val="24"/>
+          <w:lang w:eastAsia="en-IN"/>
+        </w:rPr>
+        <w:t>Includes @</w:t>
+      </w:r>
+      <w:proofErr w:type="spellStart"/>
+      <w:r>
+        <w:rPr>
+          <w:rFonts w:asciiTheme="majorHAnsi" w:hAnsiTheme="majorHAnsi" w:cstheme="majorHAnsi"/>
+          <w:bCs/>
+          <w:sz w:val="24"/>
+          <w:lang w:eastAsia="en-IN"/>
+        </w:rPr>
+        <w:t>EnableAutoConfiguration</w:t>
+      </w:r>
+      <w:proofErr w:type="spellEnd"/>
+    </w:p>
+    <w:p>
+      <w:pPr>
+        <w:pStyle w:val="ListParagraph"/>
+        <w:numPr>
+          <w:ilvl w:val="0"/>
+          <w:numId w:val="49"/>
+        </w:numPr>
+        <w:spacing w:after="0"/>
+        <w:rPr>
+          <w:rFonts w:asciiTheme="majorHAnsi" w:hAnsiTheme="majorHAnsi" w:cstheme="majorHAnsi"/>
+          <w:bCs/>
+          <w:sz w:val="24"/>
+          <w:lang w:eastAsia="en-IN"/>
+        </w:rPr>
+      </w:pPr>
+      <w:r>
+        <w:rPr>
+          <w:rFonts w:asciiTheme="majorHAnsi" w:hAnsiTheme="majorHAnsi" w:cstheme="majorHAnsi"/>
+          <w:bCs/>
+          <w:sz w:val="24"/>
+          <w:lang w:eastAsia="en-IN"/>
+        </w:rPr>
+        <w:t xml:space="preserve">Automatically configures </w:t>
+      </w:r>
+      <w:proofErr w:type="gramStart"/>
+      <w:r>
+        <w:rPr>
+          <w:rFonts w:asciiTheme="majorHAnsi" w:hAnsiTheme="majorHAnsi" w:cstheme="majorHAnsi"/>
+          <w:bCs/>
+          <w:sz w:val="24"/>
+          <w:lang w:eastAsia="en-IN"/>
+        </w:rPr>
+        <w:t>Spring</w:t>
+      </w:r>
+      <w:proofErr w:type="gramEnd"/>
+      <w:r>
+        <w:rPr>
+          <w:rFonts w:asciiTheme="majorHAnsi" w:hAnsiTheme="majorHAnsi" w:cstheme="majorHAnsi"/>
+          <w:bCs/>
+          <w:sz w:val="24"/>
+          <w:lang w:eastAsia="en-IN"/>
+        </w:rPr>
+        <w:t xml:space="preserve"> beans based on the </w:t>
+      </w:r>
+      <w:proofErr w:type="spellStart"/>
+      <w:r>
+        <w:rPr>
+          <w:rFonts w:asciiTheme="majorHAnsi" w:hAnsiTheme="majorHAnsi" w:cstheme="majorHAnsi"/>
+          <w:bCs/>
+          <w:sz w:val="24"/>
+          <w:lang w:eastAsia="en-IN"/>
+        </w:rPr>
+        <w:t>classpath</w:t>
+      </w:r>
+      <w:proofErr w:type="spellEnd"/>
+      <w:r>
+        <w:rPr>
+          <w:rFonts w:asciiTheme="majorHAnsi" w:hAnsiTheme="majorHAnsi" w:cstheme="majorHAnsi"/>
+          <w:bCs/>
+          <w:sz w:val="24"/>
+          <w:lang w:eastAsia="en-IN"/>
+        </w:rPr>
+        <w:t>.</w:t>
+      </w:r>
+    </w:p>
+    <w:p>
+      <w:pPr>
+        <w:spacing w:after="0"/>
+        <w:rPr>
+          <w:rFonts w:asciiTheme="majorHAnsi" w:hAnsiTheme="majorHAnsi" w:cstheme="majorHAnsi"/>
+          <w:bCs/>
+          <w:sz w:val="24"/>
+          <w:lang w:eastAsia="en-IN"/>
+        </w:rPr>
+      </w:pPr>
+      <w:r>
+        <w:rPr>
+          <w:rFonts w:asciiTheme="majorHAnsi" w:hAnsiTheme="majorHAnsi" w:cstheme="majorHAnsi"/>
+          <w:b/>
+          <w:bCs/>
+          <w:sz w:val="24"/>
+          <w:lang w:eastAsia="en-IN"/>
+        </w:rPr>
+        <w:t>Component Scanning</w:t>
+      </w:r>
+    </w:p>
+    <w:p>
+      <w:pPr>
+        <w:pStyle w:val="ListParagraph"/>
+        <w:numPr>
+          <w:ilvl w:val="0"/>
+          <w:numId w:val="48"/>
+        </w:numPr>
+        <w:spacing w:after="0"/>
+        <w:rPr>
+          <w:rFonts w:asciiTheme="majorHAnsi" w:hAnsiTheme="majorHAnsi" w:cstheme="majorHAnsi"/>
+          <w:bCs/>
+          <w:sz w:val="24"/>
+          <w:lang w:eastAsia="en-IN"/>
+        </w:rPr>
+      </w:pPr>
+      <w:r>
+        <w:rPr>
+          <w:rFonts w:asciiTheme="majorHAnsi" w:hAnsiTheme="majorHAnsi" w:cstheme="majorHAnsi"/>
+          <w:bCs/>
+          <w:sz w:val="24"/>
+          <w:lang w:eastAsia="en-IN"/>
+        </w:rPr>
+        <w:t>Includes @ComponentScan</w:t>
+      </w:r>
+    </w:p>
+    <w:p>
+      <w:pPr>
+        <w:pStyle w:val="ListParagraph"/>
+        <w:numPr>
+          <w:ilvl w:val="0"/>
+          <w:numId w:val="48"/>
+        </w:numPr>
+        <w:spacing w:after="0"/>
+        <w:rPr>
+          <w:rFonts w:asciiTheme="majorHAnsi" w:hAnsiTheme="majorHAnsi" w:cstheme="majorHAnsi"/>
+          <w:bCs/>
+          <w:sz w:val="24"/>
+          <w:lang w:eastAsia="en-IN"/>
+        </w:rPr>
+      </w:pPr>
+      <w:r>
+        <w:rPr>
+          <w:rFonts w:asciiTheme="majorHAnsi" w:hAnsiTheme="majorHAnsi" w:cstheme="majorHAnsi"/>
+          <w:bCs/>
+          <w:sz w:val="24"/>
+          <w:lang w:eastAsia="en-IN"/>
+        </w:rPr>
+        <w:t>Automatically scans the current package and sub-packages for components (@Component, @Service, @Repository, @Controller, etc.).</w:t>
+      </w:r>
+    </w:p>
+    <w:p>
+      <w:pPr>
+        <w:spacing w:after="0"/>
+        <w:rPr>
+          <w:rFonts w:asciiTheme="majorHAnsi" w:hAnsiTheme="majorHAnsi" w:cstheme="majorHAnsi"/>
+          <w:bCs/>
+          <w:sz w:val="24"/>
+          <w:lang w:eastAsia="en-IN"/>
+        </w:rPr>
+      </w:pPr>
+      <w:r>
+        <w:rPr>
+          <w:rFonts w:asciiTheme="majorHAnsi" w:hAnsiTheme="majorHAnsi" w:cstheme="majorHAnsi"/>
+          <w:b/>
+          <w:bCs/>
+          <w:sz w:val="24"/>
+          <w:lang w:eastAsia="en-IN"/>
+        </w:rPr>
+        <w:t>Configuration Class</w:t>
+      </w:r>
+    </w:p>
+    <w:p>
+      <w:pPr>
+        <w:pStyle w:val="ListParagraph"/>
+        <w:numPr>
+          <w:ilvl w:val="0"/>
+          <w:numId w:val="47"/>
+        </w:numPr>
+        <w:spacing w:after="0"/>
+        <w:rPr>
+          <w:rFonts w:asciiTheme="majorHAnsi" w:hAnsiTheme="majorHAnsi" w:cstheme="majorHAnsi"/>
+          <w:bCs/>
+          <w:sz w:val="24"/>
+          <w:lang w:eastAsia="en-IN"/>
+        </w:rPr>
+      </w:pPr>
+      <w:r>
+        <w:rPr>
+          <w:rFonts w:asciiTheme="majorHAnsi" w:hAnsiTheme="majorHAnsi" w:cstheme="majorHAnsi"/>
+          <w:bCs/>
+          <w:sz w:val="24"/>
+          <w:lang w:eastAsia="en-IN"/>
+        </w:rPr>
+        <w:t>Includes @Configuration</w:t>
+      </w:r>
+    </w:p>
+    <w:p>
+      <w:pPr>
+        <w:pStyle w:val="ListParagraph"/>
+        <w:numPr>
+          <w:ilvl w:val="0"/>
+          <w:numId w:val="47"/>
+        </w:numPr>
+        <w:spacing w:after="0"/>
+        <w:rPr>
+          <w:rFonts w:asciiTheme="majorHAnsi" w:hAnsiTheme="majorHAnsi" w:cstheme="majorHAnsi"/>
+          <w:bCs/>
+          <w:sz w:val="24"/>
+          <w:lang w:eastAsia="en-IN"/>
+        </w:rPr>
+      </w:pPr>
+      <w:r>
+        <w:rPr>
+          <w:rFonts w:asciiTheme="majorHAnsi" w:hAnsiTheme="majorHAnsi" w:cstheme="majorHAnsi"/>
+          <w:bCs/>
+          <w:sz w:val="24"/>
+          <w:lang w:eastAsia="en-IN"/>
+        </w:rPr>
+        <w:t>Marks the class as a source of bean definitions (@Bean methods allowed here).</w:t>
+      </w:r>
+    </w:p>
+    <w:p>
+      <w:pPr>
+        <w:spacing w:after="0"/>
+        <w:rPr>
+          <w:rFonts w:asciiTheme="majorHAnsi" w:hAnsiTheme="majorHAnsi" w:cstheme="majorHAnsi"/>
+          <w:b/>
+          <w:bCs/>
+          <w:sz w:val="24"/>
+          <w:lang w:eastAsia="en-IN"/>
+        </w:rPr>
+      </w:pPr>
+      <w:r>
+        <w:rPr>
+          <w:rFonts w:asciiTheme="majorHAnsi" w:hAnsiTheme="majorHAnsi" w:cstheme="majorHAnsi"/>
+          <w:b/>
+          <w:bCs/>
+          <w:sz w:val="24"/>
+          <w:lang w:eastAsia="en-IN"/>
+        </w:rPr>
+        <w:t>Bootstraps the Application</w:t>
+      </w:r>
+    </w:p>
+    <w:p>
+      <w:pPr>
+        <w:pStyle w:val="ListParagraph"/>
+        <w:numPr>
+          <w:ilvl w:val="0"/>
+          <w:numId w:val="45"/>
+        </w:numPr>
+        <w:spacing w:after="0"/>
+        <w:rPr>
+          <w:rFonts w:asciiTheme="majorHAnsi" w:hAnsiTheme="majorHAnsi" w:cstheme="majorHAnsi"/>
+          <w:bCs/>
+          <w:sz w:val="24"/>
+          <w:lang w:eastAsia="en-IN"/>
+        </w:rPr>
+      </w:pPr>
+      <w:r>
+        <w:rPr>
+          <w:rFonts w:asciiTheme="majorHAnsi" w:hAnsiTheme="majorHAnsi" w:cstheme="majorHAnsi"/>
+          <w:bCs/>
+          <w:sz w:val="24"/>
+          <w:lang w:eastAsia="en-IN"/>
+        </w:rPr>
+        <w:t xml:space="preserve">Used with </w:t>
+      </w:r>
+      <w:proofErr w:type="spellStart"/>
+      <w:proofErr w:type="gramStart"/>
+      <w:r>
+        <w:rPr>
+          <w:rFonts w:asciiTheme="majorHAnsi" w:hAnsiTheme="majorHAnsi" w:cstheme="majorHAnsi"/>
+          <w:bCs/>
+          <w:sz w:val="24"/>
+          <w:lang w:eastAsia="en-IN"/>
+        </w:rPr>
+        <w:t>SpringApplication.run</w:t>
+      </w:r>
+      <w:proofErr w:type="spellEnd"/>
+      <w:r>
+        <w:rPr>
+          <w:rFonts w:asciiTheme="majorHAnsi" w:hAnsiTheme="majorHAnsi" w:cstheme="majorHAnsi"/>
+          <w:bCs/>
+          <w:sz w:val="24"/>
+          <w:lang w:eastAsia="en-IN"/>
+        </w:rPr>
+        <w:t>(</w:t>
+      </w:r>
+      <w:proofErr w:type="gramEnd"/>
+      <w:r>
+        <w:rPr>
+          <w:rFonts w:asciiTheme="majorHAnsi" w:hAnsiTheme="majorHAnsi" w:cstheme="majorHAnsi"/>
+          <w:bCs/>
+          <w:sz w:val="24"/>
+          <w:lang w:eastAsia="en-IN"/>
+        </w:rPr>
+        <w:t>...)</w:t>
+      </w:r>
+    </w:p>
+    <w:p>
+      <w:pPr>
+        <w:pStyle w:val="ListParagraph"/>
+        <w:numPr>
+          <w:ilvl w:val="0"/>
+          <w:numId w:val="45"/>
+        </w:numPr>
+        <w:spacing w:after="0"/>
+        <w:rPr>
+          <w:rFonts w:asciiTheme="majorHAnsi" w:hAnsiTheme="majorHAnsi" w:cstheme="majorHAnsi"/>
+          <w:bCs/>
+          <w:sz w:val="24"/>
+          <w:lang w:eastAsia="en-IN"/>
+        </w:rPr>
+      </w:pPr>
+      <w:r>
+        <w:rPr>
+          <w:rFonts w:asciiTheme="majorHAnsi" w:hAnsiTheme="majorHAnsi" w:cstheme="majorHAnsi"/>
+          <w:bCs/>
+          <w:sz w:val="24"/>
+          <w:lang w:eastAsia="en-IN"/>
+        </w:rPr>
+        <w:t xml:space="preserve">Starts the embedded server (like Tomcat) and initializes the </w:t>
+      </w:r>
+      <w:proofErr w:type="gramStart"/>
+      <w:r>
+        <w:rPr>
+          <w:rFonts w:asciiTheme="majorHAnsi" w:hAnsiTheme="majorHAnsi" w:cstheme="majorHAnsi"/>
+          <w:bCs/>
+          <w:sz w:val="24"/>
+          <w:lang w:eastAsia="en-IN"/>
+        </w:rPr>
+        <w:t>Spring</w:t>
+      </w:r>
+      <w:proofErr w:type="gramEnd"/>
+      <w:r>
+        <w:rPr>
+          <w:rFonts w:asciiTheme="majorHAnsi" w:hAnsiTheme="majorHAnsi" w:cstheme="majorHAnsi"/>
+          <w:bCs/>
+          <w:sz w:val="24"/>
+          <w:lang w:eastAsia="en-IN"/>
+        </w:rPr>
+        <w:t xml:space="preserve"> context.</w:t>
+      </w:r>
+    </w:p>
+    <w:p>
+      <w:pPr>
+        <w:spacing w:after="0"/>
+        <w:rPr>
+          <w:rFonts w:asciiTheme="majorHAnsi" w:hAnsiTheme="majorHAnsi" w:cstheme="majorHAnsi"/>
+          <w:bCs/>
+          <w:sz w:val="24"/>
+          <w:lang w:eastAsia="en-IN"/>
+        </w:rPr>
+      </w:pPr>
+      <w:r>
+        <w:rPr>
+          <w:rFonts w:asciiTheme="majorHAnsi" w:hAnsiTheme="majorHAnsi" w:cstheme="majorHAnsi"/>
+          <w:b/>
+          <w:bCs/>
+          <w:sz w:val="24"/>
+          <w:lang w:eastAsia="en-IN"/>
+        </w:rPr>
+        <w:t>Simplifies Setup</w:t>
+      </w:r>
+    </w:p>
+    <w:p>
+      <w:pPr>
+        <w:pStyle w:val="ListParagraph"/>
+        <w:numPr>
+          <w:ilvl w:val="0"/>
+          <w:numId w:val="46"/>
+        </w:numPr>
+        <w:spacing w:after="0"/>
+        <w:rPr>
+          <w:rFonts w:asciiTheme="majorHAnsi" w:hAnsiTheme="majorHAnsi" w:cstheme="majorHAnsi"/>
+          <w:bCs/>
+          <w:sz w:val="24"/>
+          <w:lang w:eastAsia="en-IN"/>
+        </w:rPr>
+      </w:pPr>
+      <w:r>
+        <w:rPr>
+          <w:rFonts w:asciiTheme="majorHAnsi" w:hAnsiTheme="majorHAnsi" w:cstheme="majorHAnsi"/>
+          <w:bCs/>
+          <w:sz w:val="24"/>
+          <w:lang w:eastAsia="en-IN"/>
+        </w:rPr>
+        <w:t>Instead of writing 3 separate annotations (@Configuration, @</w:t>
+      </w:r>
+      <w:proofErr w:type="spellStart"/>
+      <w:r>
+        <w:rPr>
+          <w:rFonts w:asciiTheme="majorHAnsi" w:hAnsiTheme="majorHAnsi" w:cstheme="majorHAnsi"/>
+          <w:bCs/>
+          <w:sz w:val="24"/>
+          <w:lang w:eastAsia="en-IN"/>
+        </w:rPr>
+        <w:t>EnableAutoConfiguration</w:t>
+      </w:r>
+      <w:proofErr w:type="spellEnd"/>
+      <w:r>
+        <w:rPr>
+          <w:rFonts w:asciiTheme="majorHAnsi" w:hAnsiTheme="majorHAnsi" w:cstheme="majorHAnsi"/>
+          <w:bCs/>
+          <w:sz w:val="24"/>
+          <w:lang w:eastAsia="en-IN"/>
+        </w:rPr>
+        <w:t>, and @ComponentScan), you just write one.</w:t>
+      </w:r>
+    </w:p>
+    <w:p>
+      <w:pPr>
+        <w:rPr>
+          <w:rFonts w:cstheme="minorHAnsi"/>
+          <w:bCs/>
+          <w:sz w:val="24"/>
+          <w:lang w:eastAsia="en-IN"/>
+        </w:rPr>
+      </w:pPr>
+    </w:p>
+    <w:p/>
+    <w:p>
+      <w:pPr>
+        <w:pStyle w:val="Heading2"/>
+        <w:rPr>
+          <w:rFonts w:ascii="Segoe UI Symbol" w:hAnsi="Segoe UI Symbol" w:cs="Segoe UI Symbol"/>
+          <w:color w:val="385623" w:themeColor="accent6" w:themeShade="80"/>
+          <w:sz w:val="28"/>
+        </w:rPr>
+      </w:pPr>
+      <w:bookmarkStart w:id="0" w:name="_Toc197068520"/>
+      <w:r>
+        <w:rPr>
+          <w:rFonts w:ascii="Segoe UI Symbol" w:hAnsi="Segoe UI Symbol" w:cs="Segoe UI Symbol"/>
+          <w:color w:val="385623" w:themeColor="accent6" w:themeShade="80"/>
+          <w:sz w:val="28"/>
+        </w:rPr>
+        <w:t>Q2</w:t>
+      </w:r>
+      <w:r>
+        <w:rPr>
+          <w:rFonts w:ascii="Segoe UI Symbol" w:hAnsi="Segoe UI Symbol" w:cs="Segoe UI Symbol"/>
+          <w:color w:val="385623" w:themeColor="accent6" w:themeShade="80"/>
+          <w:sz w:val="28"/>
+        </w:rPr>
+        <w:t xml:space="preserve">. </w:t>
+      </w:r>
+      <w:r>
+        <w:rPr>
+          <w:rFonts w:ascii="Segoe UI Symbol" w:hAnsi="Segoe UI Symbol" w:cs="Segoe UI Symbol"/>
+          <w:color w:val="385623" w:themeColor="accent6" w:themeShade="80"/>
+          <w:sz w:val="28"/>
+        </w:rPr>
+        <w:t>What Are Spring Boot Starter Dependencies?</w:t>
+      </w:r>
+    </w:p>
+    <w:p>
+      <w:pPr>
+        <w:rPr>
+          <w:sz w:val="6"/>
+        </w:rPr>
+      </w:pPr>
+    </w:p>
+    <w:p>
+      <w:pPr>
+        <w:rPr>
+          <w:rFonts w:asciiTheme="majorHAnsi" w:hAnsiTheme="majorHAnsi" w:cstheme="majorHAnsi"/>
+          <w:sz w:val="24"/>
+          <w:lang w:eastAsia="en-IN"/>
+        </w:rPr>
+      </w:pPr>
+      <w:r>
+        <w:rPr>
+          <w:rFonts w:asciiTheme="majorHAnsi" w:hAnsiTheme="majorHAnsi" w:cstheme="majorHAnsi"/>
+          <w:b/>
+          <w:bCs/>
+          <w:sz w:val="24"/>
+          <w:lang w:eastAsia="en-IN"/>
+        </w:rPr>
+        <w:t>Spring Boot Starter Dependencies</w:t>
+      </w:r>
+      <w:r>
+        <w:rPr>
+          <w:rFonts w:asciiTheme="majorHAnsi" w:hAnsiTheme="majorHAnsi" w:cstheme="majorHAnsi"/>
+          <w:sz w:val="24"/>
+          <w:lang w:eastAsia="en-IN"/>
+        </w:rPr>
+        <w:t xml:space="preserve"> are a set of convenient dependency descriptors provided by Spring Boot that you can include in your application. They group commonly used dependencies into a single dependency, making it easier and faster to get started with Spring-based applications.</w:t>
+      </w:r>
+    </w:p>
+    <w:p>
+      <w:pPr>
+        <w:rPr>
+          <w:rFonts w:asciiTheme="majorHAnsi" w:hAnsiTheme="majorHAnsi" w:cstheme="majorHAnsi"/>
+          <w:sz w:val="24"/>
+          <w:lang w:eastAsia="en-IN"/>
+        </w:rPr>
+      </w:pPr>
+      <w:r>
+        <w:rPr>
+          <w:rFonts w:asciiTheme="majorHAnsi" w:hAnsiTheme="majorHAnsi" w:cstheme="majorHAnsi"/>
+          <w:sz w:val="24"/>
+          <w:lang w:eastAsia="en-IN"/>
+        </w:rPr>
+        <w:t xml:space="preserve">Spring Boot starters are </w:t>
+      </w:r>
+      <w:r>
+        <w:rPr>
+          <w:rFonts w:asciiTheme="majorHAnsi" w:hAnsiTheme="majorHAnsi" w:cstheme="majorHAnsi"/>
+          <w:b/>
+          <w:bCs/>
+          <w:sz w:val="24"/>
+          <w:lang w:eastAsia="en-IN"/>
+        </w:rPr>
+        <w:t>Maven POMs</w:t>
+      </w:r>
+      <w:r>
+        <w:rPr>
+          <w:rFonts w:asciiTheme="majorHAnsi" w:hAnsiTheme="majorHAnsi" w:cstheme="majorHAnsi"/>
+          <w:sz w:val="24"/>
+          <w:lang w:eastAsia="en-IN"/>
+        </w:rPr>
+        <w:t xml:space="preserve"> that include transitive dependencies. Without starters, you’d have to manually add 5–10+ dependencies just to start using something like Spring MVC or Spring Data JPA. With starters, you just add </w:t>
+      </w:r>
+      <w:r>
+        <w:rPr>
+          <w:rFonts w:asciiTheme="majorHAnsi" w:hAnsiTheme="majorHAnsi" w:cstheme="majorHAnsi"/>
+          <w:b/>
+          <w:bCs/>
+          <w:sz w:val="24"/>
+          <w:lang w:eastAsia="en-IN"/>
+        </w:rPr>
+        <w:t>one</w:t>
+      </w:r>
+      <w:r>
+        <w:rPr>
+          <w:rFonts w:asciiTheme="majorHAnsi" w:hAnsiTheme="majorHAnsi" w:cstheme="majorHAnsi"/>
+          <w:sz w:val="24"/>
+          <w:lang w:eastAsia="en-IN"/>
+        </w:rPr>
+        <w:t xml:space="preserve"> dependency like spring-boot-starter-web.</w:t>
+      </w:r>
+    </w:p>
+    <w:p>
+      <w:pPr>
+        <w:rPr>
+          <w:rFonts w:asciiTheme="majorHAnsi" w:hAnsiTheme="majorHAnsi" w:cstheme="majorHAnsi"/>
+          <w:sz w:val="24"/>
+          <w:lang w:eastAsia="en-IN"/>
+        </w:rPr>
+      </w:pPr>
+      <w:r>
+        <w:rPr>
+          <w:rFonts w:asciiTheme="majorHAnsi" w:hAnsiTheme="majorHAnsi" w:cstheme="majorHAnsi"/>
+          <w:sz w:val="24"/>
+          <w:lang w:eastAsia="en-IN"/>
+        </w:rPr>
+        <w:t>Starter dependencies are named with the prefix spring-boot-starter-*. Examples:</w:t>
+      </w:r>
+    </w:p>
+    <w:tbl>
+      <w:tblPr>
+        <w:tblW w:w="7479" w:type="dxa"/>
+        <w:tblCellSpacing w:w="15" w:type="dxa"/>
+        <w:tblBorders>
+          <w:top w:val="single" w:sz="4" w:space="0" w:color="auto"/>
+          <w:left w:val="single" w:sz="4" w:space="0" w:color="auto"/>
+          <w:bottom w:val="single" w:sz="4" w:space="0" w:color="auto"/>
+          <w:right w:val="single" w:sz="4" w:space="0" w:color="auto"/>
+          <w:insideH w:val="single" w:sz="6" w:space="0" w:color="auto"/>
+          <w:insideV w:val="single" w:sz="6" w:space="0" w:color="auto"/>
+        </w:tblBorders>
+        <w:tblCellMar>
+          <w:top w:w="15" w:type="dxa"/>
+          <w:left w:w="15" w:type="dxa"/>
+          <w:bottom w:w="15" w:type="dxa"/>
+          <w:right w:w="15" w:type="dxa"/>
+        </w:tblCellMar>
+        <w:tblLook w:val="04A0" w:firstRow="1" w:lastRow="0" w:firstColumn="1" w:lastColumn="0" w:noHBand="0" w:noVBand="1"/>
+      </w:tblPr>
+      <w:tblGrid>
+        <w:gridCol w:w="4440"/>
+        <w:gridCol w:w="3039"/>
+      </w:tblGrid>
+      <w:tr>
+        <w:trPr>
+          <w:trHeight w:val="356"/>
+          <w:tblHeader/>
+          <w:tblCellSpacing w:w="15" w:type="dxa"/>
+        </w:trPr>
+        <w:tc>
+          <w:tcPr>
+            <w:tcW w:w="0" w:type="auto"/>
+            <w:vAlign w:val="center"/>
+            <w:hideMark/>
+          </w:tcPr>
+          <w:p>
+            <w:pPr>
+              <w:rPr>
+                <w:rFonts w:asciiTheme="majorHAnsi" w:hAnsiTheme="majorHAnsi" w:cstheme="majorHAnsi"/>
+                <w:b/>
+                <w:bCs/>
+                <w:sz w:val="24"/>
+                <w:lang w:eastAsia="en-IN"/>
+              </w:rPr>
+            </w:pPr>
+            <w:r>
+              <w:rPr>
+                <w:rFonts w:asciiTheme="majorHAnsi" w:hAnsiTheme="majorHAnsi" w:cstheme="majorHAnsi"/>
+                <w:b/>
+                <w:bCs/>
+                <w:sz w:val="24"/>
+                <w:lang w:eastAsia="en-IN"/>
+              </w:rPr>
+              <w:t>Starter</w:t>
+            </w:r>
+          </w:p>
+        </w:tc>
+        <w:tc>
+          <w:tcPr>
+            <w:tcW w:w="0" w:type="auto"/>
+            <w:vAlign w:val="center"/>
+            <w:hideMark/>
+          </w:tcPr>
+          <w:p>
+            <w:pPr>
+              <w:rPr>
+                <w:rFonts w:asciiTheme="majorHAnsi" w:hAnsiTheme="majorHAnsi" w:cstheme="majorHAnsi"/>
+                <w:b/>
+                <w:bCs/>
+                <w:sz w:val="24"/>
+                <w:lang w:eastAsia="en-IN"/>
+              </w:rPr>
+            </w:pPr>
+            <w:r>
+              <w:rPr>
+                <w:rFonts w:asciiTheme="majorHAnsi" w:hAnsiTheme="majorHAnsi" w:cstheme="majorHAnsi"/>
+                <w:b/>
+                <w:bCs/>
+                <w:sz w:val="24"/>
+                <w:lang w:eastAsia="en-IN"/>
+              </w:rPr>
+              <w:t>Purpose</w:t>
+            </w:r>
+          </w:p>
+        </w:tc>
+      </w:tr>
+      <w:tr>
+        <w:trPr>
+          <w:trHeight w:val="356"/>
+          <w:tblCellSpacing w:w="15" w:type="dxa"/>
+        </w:trPr>
+        <w:tc>
+          <w:tcPr>
+            <w:tcW w:w="0" w:type="auto"/>
+            <w:vAlign w:val="center"/>
+            <w:hideMark/>
+          </w:tcPr>
+          <w:p>
+            <w:pPr>
+              <w:spacing w:after="0"/>
+              <w:rPr>
+                <w:rFonts w:asciiTheme="majorHAnsi" w:hAnsiTheme="majorHAnsi" w:cstheme="majorHAnsi"/>
+                <w:sz w:val="24"/>
+                <w:lang w:eastAsia="en-IN"/>
+              </w:rPr>
+            </w:pPr>
+            <w:r>
+              <w:rPr>
+                <w:rFonts w:asciiTheme="majorHAnsi" w:hAnsiTheme="majorHAnsi" w:cstheme="majorHAnsi"/>
+                <w:sz w:val="24"/>
+                <w:lang w:eastAsia="en-IN"/>
+              </w:rPr>
+              <w:t>spring-boot-starter-web</w:t>
+            </w:r>
+          </w:p>
+        </w:tc>
+        <w:tc>
+          <w:tcPr>
+            <w:tcW w:w="0" w:type="auto"/>
+            <w:vAlign w:val="center"/>
+            <w:hideMark/>
+          </w:tcPr>
+          <w:p>
+            <w:pPr>
+              <w:spacing w:after="0"/>
+              <w:rPr>
+                <w:rFonts w:asciiTheme="majorHAnsi" w:hAnsiTheme="majorHAnsi" w:cstheme="majorHAnsi"/>
+                <w:sz w:val="24"/>
+                <w:lang w:eastAsia="en-IN"/>
+              </w:rPr>
+            </w:pPr>
+            <w:r>
+              <w:rPr>
+                <w:rFonts w:asciiTheme="majorHAnsi" w:hAnsiTheme="majorHAnsi" w:cstheme="majorHAnsi"/>
+                <w:sz w:val="24"/>
+                <w:lang w:eastAsia="en-IN"/>
+              </w:rPr>
+              <w:t>REST APIs</w:t>
+            </w:r>
+          </w:p>
+        </w:tc>
+      </w:tr>
+      <w:tr>
+        <w:trPr>
+          <w:trHeight w:val="350"/>
+          <w:tblCellSpacing w:w="15" w:type="dxa"/>
+        </w:trPr>
+        <w:tc>
+          <w:tcPr>
+            <w:tcW w:w="0" w:type="auto"/>
+            <w:vAlign w:val="center"/>
+            <w:hideMark/>
+          </w:tcPr>
+          <w:p>
+            <w:pPr>
+              <w:spacing w:after="0"/>
+              <w:rPr>
+                <w:rFonts w:asciiTheme="majorHAnsi" w:hAnsiTheme="majorHAnsi" w:cstheme="majorHAnsi"/>
+                <w:sz w:val="24"/>
+                <w:lang w:eastAsia="en-IN"/>
+              </w:rPr>
+            </w:pPr>
+            <w:r>
+              <w:rPr>
+                <w:rFonts w:asciiTheme="majorHAnsi" w:hAnsiTheme="majorHAnsi" w:cstheme="majorHAnsi"/>
+                <w:sz w:val="24"/>
+                <w:lang w:eastAsia="en-IN"/>
+              </w:rPr>
+              <w:t>spring-boot-starter-data-</w:t>
+            </w:r>
+            <w:proofErr w:type="spellStart"/>
+            <w:r>
+              <w:rPr>
+                <w:rFonts w:asciiTheme="majorHAnsi" w:hAnsiTheme="majorHAnsi" w:cstheme="majorHAnsi"/>
+                <w:sz w:val="24"/>
+                <w:lang w:eastAsia="en-IN"/>
+              </w:rPr>
+              <w:t>jpa</w:t>
+            </w:r>
+            <w:proofErr w:type="spellEnd"/>
+          </w:p>
+        </w:tc>
+        <w:tc>
+          <w:tcPr>
+            <w:tcW w:w="0" w:type="auto"/>
+            <w:vAlign w:val="center"/>
+            <w:hideMark/>
+          </w:tcPr>
+          <w:p>
+            <w:pPr>
+              <w:spacing w:after="0"/>
+              <w:rPr>
+                <w:rFonts w:asciiTheme="majorHAnsi" w:hAnsiTheme="majorHAnsi" w:cstheme="majorHAnsi"/>
+                <w:sz w:val="24"/>
+                <w:lang w:eastAsia="en-IN"/>
+              </w:rPr>
+            </w:pPr>
+            <w:r>
+              <w:rPr>
+                <w:rFonts w:asciiTheme="majorHAnsi" w:hAnsiTheme="majorHAnsi" w:cstheme="majorHAnsi"/>
+                <w:sz w:val="24"/>
+                <w:lang w:eastAsia="en-IN"/>
+              </w:rPr>
+              <w:t>JPA with Hibernate</w:t>
+            </w:r>
+          </w:p>
+        </w:tc>
+      </w:tr>
+      <w:tr>
+        <w:trPr>
+          <w:trHeight w:val="356"/>
+          <w:tblCellSpacing w:w="15" w:type="dxa"/>
+        </w:trPr>
+        <w:tc>
+          <w:tcPr>
+            <w:tcW w:w="0" w:type="auto"/>
+            <w:vAlign w:val="center"/>
+            <w:hideMark/>
+          </w:tcPr>
+          <w:p>
+            <w:pPr>
+              <w:spacing w:after="0"/>
+              <w:rPr>
+                <w:rFonts w:asciiTheme="majorHAnsi" w:hAnsiTheme="majorHAnsi" w:cstheme="majorHAnsi"/>
+                <w:sz w:val="24"/>
+                <w:lang w:eastAsia="en-IN"/>
+              </w:rPr>
+            </w:pPr>
+            <w:r>
+              <w:rPr>
+                <w:rFonts w:asciiTheme="majorHAnsi" w:hAnsiTheme="majorHAnsi" w:cstheme="majorHAnsi"/>
+                <w:sz w:val="24"/>
+                <w:lang w:eastAsia="en-IN"/>
+              </w:rPr>
+              <w:t>spring-boot-starter-test</w:t>
+            </w:r>
+          </w:p>
+        </w:tc>
+        <w:tc>
+          <w:tcPr>
+            <w:tcW w:w="0" w:type="auto"/>
+            <w:vAlign w:val="center"/>
+            <w:hideMark/>
+          </w:tcPr>
+          <w:p>
+            <w:pPr>
+              <w:spacing w:after="0"/>
+              <w:rPr>
+                <w:rFonts w:asciiTheme="majorHAnsi" w:hAnsiTheme="majorHAnsi" w:cstheme="majorHAnsi"/>
+                <w:sz w:val="24"/>
+                <w:lang w:eastAsia="en-IN"/>
+              </w:rPr>
+            </w:pPr>
+            <w:r>
+              <w:rPr>
+                <w:rFonts w:asciiTheme="majorHAnsi" w:hAnsiTheme="majorHAnsi" w:cstheme="majorHAnsi"/>
+                <w:sz w:val="24"/>
+                <w:lang w:eastAsia="en-IN"/>
+              </w:rPr>
+              <w:t>Testing</w:t>
+            </w:r>
+          </w:p>
+        </w:tc>
+      </w:tr>
+      <w:tr>
+        <w:trPr>
+          <w:trHeight w:val="356"/>
+          <w:tblCellSpacing w:w="15" w:type="dxa"/>
+        </w:trPr>
+        <w:tc>
+          <w:tcPr>
+            <w:tcW w:w="0" w:type="auto"/>
+            <w:vAlign w:val="center"/>
+            <w:hideMark/>
+          </w:tcPr>
+          <w:p>
+            <w:pPr>
+              <w:spacing w:after="0"/>
+              <w:rPr>
+                <w:rFonts w:asciiTheme="majorHAnsi" w:hAnsiTheme="majorHAnsi" w:cstheme="majorHAnsi"/>
+                <w:sz w:val="24"/>
+                <w:lang w:eastAsia="en-IN"/>
+              </w:rPr>
+            </w:pPr>
+            <w:r>
+              <w:rPr>
+                <w:rFonts w:asciiTheme="majorHAnsi" w:hAnsiTheme="majorHAnsi" w:cstheme="majorHAnsi"/>
+                <w:sz w:val="24"/>
+                <w:lang w:eastAsia="en-IN"/>
+              </w:rPr>
+              <w:t>spring-boot-starter-security</w:t>
+            </w:r>
+          </w:p>
+        </w:tc>
+        <w:tc>
+          <w:tcPr>
+            <w:tcW w:w="0" w:type="auto"/>
+            <w:vAlign w:val="center"/>
+            <w:hideMark/>
+          </w:tcPr>
+          <w:p>
+            <w:pPr>
+              <w:spacing w:after="0"/>
+              <w:rPr>
+                <w:rFonts w:asciiTheme="majorHAnsi" w:hAnsiTheme="majorHAnsi" w:cstheme="majorHAnsi"/>
+                <w:sz w:val="24"/>
+                <w:lang w:eastAsia="en-IN"/>
+              </w:rPr>
+            </w:pPr>
+            <w:r>
+              <w:rPr>
+                <w:rFonts w:asciiTheme="majorHAnsi" w:hAnsiTheme="majorHAnsi" w:cstheme="majorHAnsi"/>
+                <w:sz w:val="24"/>
+                <w:lang w:eastAsia="en-IN"/>
+              </w:rPr>
+              <w:t>Security layer</w:t>
+            </w:r>
+          </w:p>
+        </w:tc>
+      </w:tr>
+    </w:tbl>
+    <w:p>
+      <w:pPr>
+        <w:rPr>
+          <w:rFonts w:asciiTheme="majorHAnsi" w:hAnsiTheme="majorHAnsi" w:cstheme="majorHAnsi"/>
+          <w:sz w:val="2"/>
+          <w:lang w:eastAsia="en-IN"/>
+        </w:rPr>
+      </w:pPr>
+    </w:p>
+    <w:p>
+      <w:pPr>
+        <w:rPr>
+          <w:rFonts w:asciiTheme="majorHAnsi" w:hAnsiTheme="majorHAnsi" w:cstheme="majorHAnsi"/>
+          <w:sz w:val="24"/>
+          <w:lang w:eastAsia="en-IN"/>
+        </w:rPr>
+      </w:pPr>
+      <w:r>
+        <w:rPr>
+          <w:rFonts w:asciiTheme="majorHAnsi" w:hAnsiTheme="majorHAnsi" w:cstheme="majorHAnsi"/>
+          <w:sz w:val="24"/>
+          <w:lang w:eastAsia="en-IN"/>
+        </w:rPr>
+        <w:t>They simplify Maven/</w:t>
+      </w:r>
+      <w:proofErr w:type="spellStart"/>
+      <w:r>
+        <w:rPr>
+          <w:rFonts w:asciiTheme="majorHAnsi" w:hAnsiTheme="majorHAnsi" w:cstheme="majorHAnsi"/>
+          <w:sz w:val="24"/>
+          <w:lang w:eastAsia="en-IN"/>
+        </w:rPr>
+        <w:t>Gradle</w:t>
+      </w:r>
+      <w:proofErr w:type="spellEnd"/>
+      <w:r>
+        <w:rPr>
+          <w:rFonts w:asciiTheme="majorHAnsi" w:hAnsiTheme="majorHAnsi" w:cstheme="majorHAnsi"/>
+          <w:sz w:val="24"/>
+          <w:lang w:eastAsia="en-IN"/>
+        </w:rPr>
+        <w:t xml:space="preserve"> dependencies.</w:t>
+      </w:r>
+    </w:p>
+    <w:p>
+      <w:pPr>
+        <w:pStyle w:val="Heading2"/>
+        <w:rPr>
+          <w:rFonts w:ascii="Segoe UI Symbol" w:hAnsi="Segoe UI Symbol" w:cs="Segoe UI Symbol"/>
+          <w:color w:val="385623" w:themeColor="accent6" w:themeShade="80"/>
+          <w:sz w:val="28"/>
+        </w:rPr>
+      </w:pPr>
+      <w:r>
+        <w:rPr>
+          <w:rFonts w:ascii="Segoe UI Symbol" w:hAnsi="Segoe UI Symbol" w:cs="Segoe UI Symbol"/>
+          <w:color w:val="385623" w:themeColor="accent6" w:themeShade="80"/>
+          <w:sz w:val="28"/>
+        </w:rPr>
+        <w:lastRenderedPageBreak/>
+        <w:t>Q</w:t>
+      </w:r>
+      <w:r>
+        <w:rPr>
+          <w:rFonts w:ascii="Segoe UI Symbol" w:hAnsi="Segoe UI Symbol" w:cs="Segoe UI Symbol"/>
+          <w:color w:val="385623" w:themeColor="accent6" w:themeShade="80"/>
+          <w:sz w:val="28"/>
+        </w:rPr>
+        <w:t>3</w:t>
+      </w:r>
+      <w:r>
+        <w:rPr>
+          <w:rFonts w:ascii="Segoe UI Symbol" w:hAnsi="Segoe UI Symbol" w:cs="Segoe UI Symbol"/>
+          <w:color w:val="385623" w:themeColor="accent6" w:themeShade="80"/>
+          <w:sz w:val="28"/>
+        </w:rPr>
+        <w:t xml:space="preserve">. </w:t>
+      </w:r>
+      <w:r>
+        <w:rPr>
+          <w:rFonts w:ascii="Segoe UI Symbol" w:hAnsi="Segoe UI Symbol" w:cs="Segoe UI Symbol"/>
+          <w:color w:val="385623" w:themeColor="accent6" w:themeShade="80"/>
+          <w:sz w:val="28"/>
+        </w:rPr>
+        <w:t>What is Auto-Configuration in Spring Boot?</w:t>
+      </w:r>
+    </w:p>
+    <w:p>
+      <w:pPr>
+        <w:rPr>
+          <w:sz w:val="6"/>
+        </w:rPr>
+      </w:pPr>
+    </w:p>
+    <w:p>
+      <w:pPr>
+        <w:rPr>
+          <w:rFonts w:asciiTheme="majorHAnsi" w:hAnsiTheme="majorHAnsi" w:cstheme="majorHAnsi"/>
+          <w:bCs/>
+          <w:sz w:val="24"/>
+          <w:szCs w:val="24"/>
+          <w:lang w:eastAsia="en-IN"/>
+        </w:rPr>
+      </w:pPr>
+      <w:r>
+        <w:rPr>
+          <w:rFonts w:asciiTheme="majorHAnsi" w:hAnsiTheme="majorHAnsi" w:cstheme="majorHAnsi"/>
+          <w:b/>
+          <w:bCs/>
+          <w:sz w:val="24"/>
+          <w:szCs w:val="24"/>
+          <w:lang w:eastAsia="en-IN"/>
+        </w:rPr>
+        <w:t>Spring Boot Auto-Configuration</w:t>
+      </w:r>
+      <w:r>
+        <w:rPr>
+          <w:rFonts w:asciiTheme="majorHAnsi" w:hAnsiTheme="majorHAnsi" w:cstheme="majorHAnsi"/>
+          <w:bCs/>
+          <w:sz w:val="24"/>
+          <w:szCs w:val="24"/>
+          <w:lang w:eastAsia="en-IN"/>
+        </w:rPr>
+        <w:t xml:space="preserve"> tries to automatically configure your application with sensible defaults based on the libraries you have added and the environment you're in — so you don’t have to write a lot of boilerplate code. </w:t>
+      </w:r>
+      <w:proofErr w:type="spellStart"/>
+      <w:r>
+        <w:rPr>
+          <w:rFonts w:asciiTheme="majorHAnsi" w:hAnsiTheme="majorHAnsi" w:cstheme="majorHAnsi"/>
+          <w:bCs/>
+          <w:sz w:val="24"/>
+          <w:szCs w:val="24"/>
+          <w:lang w:eastAsia="en-IN"/>
+        </w:rPr>
+        <w:t>Eg</w:t>
+      </w:r>
+      <w:proofErr w:type="spellEnd"/>
+      <w:r>
+        <w:rPr>
+          <w:rFonts w:asciiTheme="majorHAnsi" w:hAnsiTheme="majorHAnsi" w:cstheme="majorHAnsi"/>
+          <w:bCs/>
+          <w:sz w:val="24"/>
+          <w:szCs w:val="24"/>
+          <w:lang w:eastAsia="en-IN"/>
+        </w:rPr>
+        <w:t>:</w:t>
+      </w:r>
+    </w:p>
+    <w:p>
+      <w:pPr>
+        <w:spacing w:after="0"/>
+        <w:rPr>
+          <w:rFonts w:asciiTheme="majorHAnsi" w:hAnsiTheme="majorHAnsi" w:cstheme="majorHAnsi"/>
+          <w:sz w:val="24"/>
+          <w:szCs w:val="24"/>
+        </w:rPr>
+      </w:pPr>
+      <w:r>
+        <w:rPr>
+          <w:rFonts w:asciiTheme="majorHAnsi" w:hAnsiTheme="majorHAnsi" w:cstheme="majorHAnsi"/>
+          <w:bCs/>
+          <w:sz w:val="24"/>
+          <w:szCs w:val="24"/>
+          <w:lang w:eastAsia="en-IN"/>
+        </w:rPr>
+        <w:t>If you add spring-boot-started-web:</w:t>
+      </w:r>
+    </w:p>
+    <w:p>
+      <w:pPr>
+        <w:spacing w:after="0"/>
+        <w:rPr>
+          <w:rFonts w:asciiTheme="majorHAnsi" w:hAnsiTheme="majorHAnsi" w:cstheme="majorHAnsi"/>
+          <w:sz w:val="24"/>
+          <w:szCs w:val="24"/>
+        </w:rPr>
+      </w:pPr>
+      <w:r>
+        <w:rPr>
+          <w:rFonts w:asciiTheme="majorHAnsi" w:hAnsiTheme="majorHAnsi" w:cstheme="majorHAnsi"/>
+          <w:sz w:val="24"/>
+          <w:szCs w:val="24"/>
+        </w:rPr>
+        <w:t>Spring Boot:</w:t>
+      </w:r>
+    </w:p>
+    <w:p>
+      <w:pPr>
+        <w:numPr>
+          <w:ilvl w:val="0"/>
+          <w:numId w:val="44"/>
+        </w:numPr>
+        <w:spacing w:after="0"/>
+        <w:rPr>
+          <w:rFonts w:asciiTheme="majorHAnsi" w:hAnsiTheme="majorHAnsi" w:cstheme="majorHAnsi"/>
+          <w:sz w:val="24"/>
+          <w:szCs w:val="24"/>
+        </w:rPr>
+      </w:pPr>
+      <w:r>
+        <w:rPr>
+          <w:rFonts w:asciiTheme="majorHAnsi" w:hAnsiTheme="majorHAnsi" w:cstheme="majorHAnsi"/>
+          <w:sz w:val="24"/>
+          <w:szCs w:val="24"/>
+        </w:rPr>
+        <w:t>Detects spring-</w:t>
+      </w:r>
+      <w:proofErr w:type="spellStart"/>
+      <w:r>
+        <w:rPr>
+          <w:rFonts w:asciiTheme="majorHAnsi" w:hAnsiTheme="majorHAnsi" w:cstheme="majorHAnsi"/>
+          <w:sz w:val="24"/>
+          <w:szCs w:val="24"/>
+        </w:rPr>
+        <w:t>webmvc</w:t>
+      </w:r>
+      <w:proofErr w:type="spellEnd"/>
+      <w:r>
+        <w:rPr>
+          <w:rFonts w:asciiTheme="majorHAnsi" w:hAnsiTheme="majorHAnsi" w:cstheme="majorHAnsi"/>
+          <w:sz w:val="24"/>
+          <w:szCs w:val="24"/>
+        </w:rPr>
+        <w:t xml:space="preserve"> is present</w:t>
+      </w:r>
+    </w:p>
+    <w:p>
+      <w:pPr>
+        <w:numPr>
+          <w:ilvl w:val="0"/>
+          <w:numId w:val="44"/>
+        </w:numPr>
+        <w:spacing w:after="0"/>
+        <w:rPr>
+          <w:rFonts w:asciiTheme="majorHAnsi" w:hAnsiTheme="majorHAnsi" w:cstheme="majorHAnsi"/>
+          <w:sz w:val="24"/>
+          <w:szCs w:val="24"/>
+        </w:rPr>
+      </w:pPr>
+      <w:r>
+        <w:rPr>
+          <w:rFonts w:asciiTheme="majorHAnsi" w:hAnsiTheme="majorHAnsi" w:cstheme="majorHAnsi"/>
+          <w:sz w:val="24"/>
+          <w:szCs w:val="24"/>
+        </w:rPr>
+        <w:t>Auto-configures:</w:t>
+      </w:r>
+    </w:p>
+    <w:p>
+      <w:pPr>
+        <w:numPr>
+          <w:ilvl w:val="1"/>
+          <w:numId w:val="44"/>
+        </w:numPr>
+        <w:spacing w:after="0"/>
+        <w:rPr>
+          <w:rFonts w:asciiTheme="majorHAnsi" w:hAnsiTheme="majorHAnsi" w:cstheme="majorHAnsi"/>
+          <w:sz w:val="24"/>
+          <w:szCs w:val="24"/>
+        </w:rPr>
+      </w:pPr>
+      <w:proofErr w:type="spellStart"/>
+      <w:r>
+        <w:rPr>
+          <w:rFonts w:asciiTheme="majorHAnsi" w:hAnsiTheme="majorHAnsi" w:cstheme="majorHAnsi"/>
+          <w:sz w:val="24"/>
+          <w:szCs w:val="24"/>
+        </w:rPr>
+        <w:t>DispatcherServlet</w:t>
+      </w:r>
+      <w:proofErr w:type="spellEnd"/>
+    </w:p>
+    <w:p>
+      <w:pPr>
+        <w:numPr>
+          <w:ilvl w:val="1"/>
+          <w:numId w:val="44"/>
+        </w:numPr>
+        <w:spacing w:after="0"/>
+        <w:rPr>
+          <w:rFonts w:asciiTheme="majorHAnsi" w:hAnsiTheme="majorHAnsi" w:cstheme="majorHAnsi"/>
+          <w:sz w:val="24"/>
+          <w:szCs w:val="24"/>
+        </w:rPr>
+      </w:pPr>
+      <w:proofErr w:type="spellStart"/>
+      <w:r>
+        <w:rPr>
+          <w:rFonts w:asciiTheme="majorHAnsi" w:hAnsiTheme="majorHAnsi" w:cstheme="majorHAnsi"/>
+          <w:sz w:val="24"/>
+          <w:szCs w:val="24"/>
+        </w:rPr>
+        <w:t>RequestMappingHandlerMapping</w:t>
+      </w:r>
+      <w:proofErr w:type="spellEnd"/>
+    </w:p>
+    <w:p>
+      <w:pPr>
+        <w:numPr>
+          <w:ilvl w:val="1"/>
+          <w:numId w:val="44"/>
+        </w:numPr>
+        <w:spacing w:after="0"/>
+        <w:rPr>
+          <w:rFonts w:asciiTheme="majorHAnsi" w:hAnsiTheme="majorHAnsi" w:cstheme="majorHAnsi"/>
+          <w:sz w:val="24"/>
+          <w:szCs w:val="24"/>
+        </w:rPr>
+      </w:pPr>
+      <w:r>
+        <w:rPr>
+          <w:rFonts w:asciiTheme="majorHAnsi" w:hAnsiTheme="majorHAnsi" w:cstheme="majorHAnsi"/>
+          <w:sz w:val="24"/>
+          <w:szCs w:val="24"/>
+        </w:rPr>
+        <w:t>Tomcat server</w:t>
+      </w:r>
+    </w:p>
+    <w:p>
+      <w:pPr>
+        <w:numPr>
+          <w:ilvl w:val="1"/>
+          <w:numId w:val="44"/>
+        </w:numPr>
+        <w:spacing w:after="0"/>
+        <w:rPr>
+          <w:rFonts w:asciiTheme="majorHAnsi" w:hAnsiTheme="majorHAnsi" w:cstheme="majorHAnsi"/>
+          <w:sz w:val="24"/>
+          <w:szCs w:val="24"/>
+        </w:rPr>
+      </w:pPr>
+      <w:r>
+        <w:rPr>
+          <w:rFonts w:asciiTheme="majorHAnsi" w:hAnsiTheme="majorHAnsi" w:cstheme="majorHAnsi"/>
+          <w:sz w:val="24"/>
+          <w:szCs w:val="24"/>
+        </w:rPr>
+        <w:t>JSON converters (like Jackson)</w:t>
+      </w:r>
+    </w:p>
+    <w:p>
+      <w:pPr>
+        <w:spacing w:after="0"/>
+        <w:rPr>
+          <w:rFonts w:asciiTheme="majorHAnsi" w:hAnsiTheme="majorHAnsi" w:cstheme="majorHAnsi"/>
+          <w:sz w:val="24"/>
+          <w:szCs w:val="24"/>
+        </w:rPr>
+      </w:pPr>
+      <w:r>
+        <w:rPr>
+          <w:rFonts w:asciiTheme="majorHAnsi" w:hAnsiTheme="majorHAnsi" w:cstheme="majorHAnsi"/>
+          <w:bCs/>
+          <w:sz w:val="24"/>
+          <w:szCs w:val="24"/>
+        </w:rPr>
+        <w:t>You don’t need to define them yourself.</w:t>
+      </w:r>
+    </w:p>
+    <w:p>
+      <w:bookmarkStart w:id="1" w:name="_GoBack"/>
+      <w:bookmarkEnd w:id="1"/>
+    </w:p>
+    <w:p/>
+    <w:p/>
+    <w:p>
+      <w:pPr>
+        <w:pStyle w:val="Heading2"/>
+        <w:rPr>
+          <w:rFonts w:ascii="Segoe UI Symbol" w:hAnsi="Segoe UI Symbol" w:cs="Segoe UI Symbol"/>
+          <w:color w:val="385623" w:themeColor="accent6" w:themeShade="80"/>
+          <w:sz w:val="28"/>
+        </w:rPr>
+      </w:pPr>
+      <w:r>
+        <w:rPr>
+          <w:rFonts w:ascii="Segoe UI Symbol" w:hAnsi="Segoe UI Symbol" w:cs="Segoe UI Symbol"/>
+          <w:color w:val="385623" w:themeColor="accent6" w:themeShade="80"/>
+          <w:sz w:val="28"/>
+        </w:rPr>
+        <w:t>Q</w:t>
+      </w:r>
+      <w:r>
+        <w:rPr>
+          <w:rFonts w:ascii="Segoe UI Symbol" w:hAnsi="Segoe UI Symbol" w:cs="Segoe UI Symbol"/>
+          <w:color w:val="385623" w:themeColor="accent6" w:themeShade="80"/>
+          <w:sz w:val="28"/>
+        </w:rPr>
+        <w:t>4</w:t>
+      </w:r>
+      <w:r>
+        <w:rPr>
+          <w:rFonts w:ascii="Segoe UI Symbol" w:hAnsi="Segoe UI Symbol" w:cs="Segoe UI Symbol"/>
+          <w:color w:val="385623" w:themeColor="accent6" w:themeShade="80"/>
+          <w:sz w:val="28"/>
+        </w:rPr>
+        <w:t xml:space="preserve">. </w:t>
+      </w:r>
+      <w:r>
+        <w:rPr>
+          <w:rFonts w:ascii="Segoe UI Symbol" w:hAnsi="Segoe UI Symbol" w:cs="Segoe UI Symbol"/>
+          <w:color w:val="385623" w:themeColor="accent6" w:themeShade="80"/>
+          <w:sz w:val="28"/>
+        </w:rPr>
+        <w:t>What happens if I define my own bean that co</w:t>
+      </w:r>
+      <w:r>
+        <w:rPr>
+          <w:rFonts w:ascii="Segoe UI Symbol" w:hAnsi="Segoe UI Symbol" w:cs="Segoe UI Symbol"/>
+          <w:color w:val="385623" w:themeColor="accent6" w:themeShade="80"/>
+          <w:sz w:val="28"/>
+        </w:rPr>
+        <w:t>nflicts with auto-configuration</w:t>
+      </w:r>
+      <w:r>
+        <w:rPr>
+          <w:rFonts w:ascii="Segoe UI Symbol" w:hAnsi="Segoe UI Symbol" w:cs="Segoe UI Symbol"/>
+          <w:color w:val="385623" w:themeColor="accent6" w:themeShade="80"/>
+          <w:sz w:val="28"/>
+        </w:rPr>
+        <w:t>?</w:t>
+      </w:r>
+    </w:p>
+    <w:p>
+      <w:pPr>
+        <w:rPr>
+          <w:sz w:val="6"/>
+        </w:rPr>
+      </w:pPr>
+    </w:p>
+    <w:p>
+      <w:pPr>
+        <w:rPr>
+          <w:rFonts w:asciiTheme="majorHAnsi" w:hAnsiTheme="majorHAnsi" w:cstheme="majorHAnsi"/>
+          <w:bCs/>
+          <w:sz w:val="24"/>
+          <w:lang w:eastAsia="en-IN"/>
+        </w:rPr>
+      </w:pPr>
+      <w:r>
+        <w:rPr>
+          <w:rFonts w:asciiTheme="majorHAnsi" w:hAnsiTheme="majorHAnsi" w:cstheme="majorHAnsi"/>
+          <w:bCs/>
+          <w:sz w:val="24"/>
+          <w:lang w:eastAsia="en-IN"/>
+        </w:rPr>
+        <w:t>Your bean takes precedence. Spring Boot respects user-defined beans and disables auto-</w:t>
+      </w:r>
+      <w:proofErr w:type="spellStart"/>
+      <w:r>
+        <w:rPr>
+          <w:rFonts w:asciiTheme="majorHAnsi" w:hAnsiTheme="majorHAnsi" w:cstheme="majorHAnsi"/>
+          <w:bCs/>
+          <w:sz w:val="24"/>
+          <w:lang w:eastAsia="en-IN"/>
+        </w:rPr>
+        <w:t>config</w:t>
+      </w:r>
+      <w:proofErr w:type="spellEnd"/>
+      <w:r>
+        <w:rPr>
+          <w:rFonts w:asciiTheme="majorHAnsi" w:hAnsiTheme="majorHAnsi" w:cstheme="majorHAnsi"/>
+          <w:bCs/>
+          <w:sz w:val="24"/>
+          <w:lang w:eastAsia="en-IN"/>
+        </w:rPr>
+        <w:t xml:space="preserve"> for that bean.</w:t>
+      </w:r>
+      <w:r>
+        <w:rPr>
+          <w:rFonts w:asciiTheme="majorHAnsi" w:hAnsiTheme="majorHAnsi" w:cstheme="majorHAnsi"/>
+        </w:rPr>
+        <w:t xml:space="preserve"> </w:t>
+      </w:r>
+      <w:r>
+        <w:rPr>
+          <w:rFonts w:asciiTheme="majorHAnsi" w:hAnsiTheme="majorHAnsi" w:cstheme="majorHAnsi"/>
+          <w:bCs/>
+          <w:sz w:val="24"/>
+          <w:lang w:eastAsia="en-IN"/>
+        </w:rPr>
+        <w:t>We can define our own beans with @Bean, use exclude in @</w:t>
+      </w:r>
+      <w:proofErr w:type="spellStart"/>
+      <w:r>
+        <w:rPr>
+          <w:rFonts w:asciiTheme="majorHAnsi" w:hAnsiTheme="majorHAnsi" w:cstheme="majorHAnsi"/>
+          <w:bCs/>
+          <w:sz w:val="24"/>
+          <w:lang w:eastAsia="en-IN"/>
+        </w:rPr>
+        <w:t>EnableAutoConfiguration</w:t>
+      </w:r>
+      <w:proofErr w:type="spellEnd"/>
+      <w:r>
+        <w:rPr>
+          <w:rFonts w:asciiTheme="majorHAnsi" w:hAnsiTheme="majorHAnsi" w:cstheme="majorHAnsi"/>
+          <w:bCs/>
+          <w:sz w:val="24"/>
+          <w:lang w:eastAsia="en-IN"/>
+        </w:rPr>
+        <w:t xml:space="preserve">, or configure via </w:t>
+      </w:r>
+      <w:proofErr w:type="spellStart"/>
+      <w:r>
+        <w:rPr>
+          <w:rFonts w:asciiTheme="majorHAnsi" w:hAnsiTheme="majorHAnsi" w:cstheme="majorHAnsi"/>
+          <w:bCs/>
+          <w:sz w:val="24"/>
+          <w:lang w:eastAsia="en-IN"/>
+        </w:rPr>
+        <w:t>application.properties</w:t>
+      </w:r>
+      <w:proofErr w:type="spellEnd"/>
+      <w:r>
+        <w:rPr>
+          <w:rFonts w:asciiTheme="majorHAnsi" w:hAnsiTheme="majorHAnsi" w:cstheme="majorHAnsi"/>
+          <w:bCs/>
+          <w:sz w:val="24"/>
+          <w:lang w:eastAsia="en-IN"/>
+        </w:rPr>
+        <w:t>.</w:t>
+      </w:r>
+    </w:p>
+    <w:p/>
+    <w:p/>
+    <w:p/>
     <w:p/>
     <w:p>
       <w:pPr>
@@ -711,14 +2334,12 @@
           <w:lang w:val="en-US"/>
         </w:rPr>
       </w:pPr>
-      <w:bookmarkStart w:id="0" w:name="_Toc197068520"/>
       <w:r>
         <w:rPr>
           <w:rFonts w:ascii="Segoe UI Symbol" w:hAnsi="Segoe UI Symbol" w:cs="Segoe UI Symbol"/>
           <w:color w:val="385623" w:themeColor="accent6" w:themeShade="80"/>
           <w:sz w:val="28"/>
         </w:rPr>
-        <w:lastRenderedPageBreak/>
         <w:t xml:space="preserve">Q1. What is </w:t>
       </w:r>
       <w:proofErr w:type="spellStart"/>
@@ -1097,6 +2718,7 @@
           <w:szCs w:val="24"/>
           <w:lang w:eastAsia="en-IN"/>
         </w:rPr>
+        <w:lastRenderedPageBreak/>
         <w:t xml:space="preserve">Typically returns views (JSP, </w:t>
       </w:r>
       <w:proofErr w:type="spellStart"/>
@@ -2102,14 +3724,13 @@
           <w:lang w:val="en-US"/>
         </w:rPr>
       </w:pPr>
-      <w:bookmarkStart w:id="1" w:name="_Toc197068521"/>
+      <w:bookmarkStart w:id="2" w:name="_Toc197068521"/>
       <w:r>
         <w:rPr>
           <w:rFonts w:ascii="Segoe UI Symbol" w:hAnsi="Segoe UI Symbol" w:cs="Segoe UI Symbol"/>
           <w:color w:val="385623" w:themeColor="accent6" w:themeShade="80"/>
           <w:sz w:val="28"/>
         </w:rPr>
-        <w:lastRenderedPageBreak/>
         <w:t>Q</w:t>
       </w:r>
       <w:r>
@@ -2136,7 +3757,7 @@
         </w:rPr>
         <w:t>How to show html page via controller?</w:t>
       </w:r>
-      <w:bookmarkEnd w:id="1"/>
+      <w:bookmarkEnd w:id="2"/>
     </w:p>
     <w:p>
       <w:pPr>
@@ -2812,6 +4433,16 @@
           <w:lang w:eastAsia="en-IN"/>
         </w:rPr>
         <w:br/>
+      </w:r>
+      <w:r>
+        <w:rPr>
+          <w:rFonts w:ascii="Courier New" w:eastAsia="Times New Roman" w:hAnsi="Courier New" w:cs="Courier New"/>
+          <w:color w:val="D5B778"/>
+          <w:sz w:val="20"/>
+          <w:szCs w:val="20"/>
+          <w:lang w:eastAsia="en-IN"/>
+        </w:rPr>
+        <w:lastRenderedPageBreak/>
         <w:t>&lt;/head&gt;</w:t>
       </w:r>
       <w:r>
@@ -4318,6 +5949,7 @@
         <w:rPr>
           <w:lang w:eastAsia="en-IN"/>
         </w:rPr>
+        <w:lastRenderedPageBreak/>
         <w:t xml:space="preserve">How SLF4J is better in performance than </w:t>
       </w:r>
       <w:proofErr w:type="spellStart"/>
@@ -4327,8 +5959,6 @@
         </w:rPr>
         <w:t>sout</w:t>
       </w:r>
-      <w:bookmarkStart w:id="2" w:name="_GoBack"/>
-      <w:bookmarkEnd w:id="2"/>
       <w:proofErr w:type="spellEnd"/>
     </w:p>
     <w:p>
@@ -4338,8 +5968,694 @@
         </w:rPr>
       </w:pPr>
     </w:p>
+    <w:p>
+      <w:pPr>
+        <w:rPr>
+          <w:lang w:eastAsia="en-IN"/>
+        </w:rPr>
+      </w:pPr>
+    </w:p>
+    <w:p>
+      <w:pPr>
+        <w:rPr>
+          <w:lang w:eastAsia="en-IN"/>
+        </w:rPr>
+      </w:pPr>
+    </w:p>
+    <w:p>
+      <w:pPr>
+        <w:rPr>
+          <w:lang w:eastAsia="en-IN"/>
+        </w:rPr>
+      </w:pPr>
+    </w:p>
+    <w:p>
+      <w:pPr>
+        <w:rPr>
+          <w:lang w:eastAsia="en-IN"/>
+        </w:rPr>
+      </w:pPr>
+    </w:p>
+    <w:p>
+      <w:pPr>
+        <w:rPr>
+          <w:lang w:eastAsia="en-IN"/>
+        </w:rPr>
+      </w:pPr>
+    </w:p>
+    <w:p>
+      <w:pPr>
+        <w:numPr>
+          <w:ilvl w:val="0"/>
+          <w:numId w:val="39"/>
+        </w:numPr>
+        <w:shd w:val="clear" w:color="auto" w:fill="FFFFFF"/>
+        <w:spacing w:before="274" w:after="0" w:line="480" w:lineRule="atLeast"/>
+        <w:ind w:left="450"/>
+        <w:rPr>
+          <w:rFonts w:ascii="Georgia" w:eastAsia="Times New Roman" w:hAnsi="Georgia" w:cs="Segoe UI"/>
+          <w:color w:val="242424"/>
+          <w:spacing w:val="-1"/>
+          <w:sz w:val="30"/>
+          <w:szCs w:val="30"/>
+          <w:lang w:eastAsia="en-IN"/>
+        </w:rPr>
+      </w:pPr>
+      <w:r>
+        <w:rPr>
+          <w:rFonts w:ascii="Georgia" w:eastAsia="Times New Roman" w:hAnsi="Georgia" w:cs="Segoe UI"/>
+          <w:b/>
+          <w:bCs/>
+          <w:color w:val="242424"/>
+          <w:spacing w:val="-1"/>
+          <w:sz w:val="30"/>
+          <w:szCs w:val="30"/>
+          <w:lang w:eastAsia="en-IN"/>
+        </w:rPr>
+        <w:t>What is the use of @</w:t>
+      </w:r>
+      <w:proofErr w:type="spellStart"/>
+      <w:r>
+        <w:rPr>
+          <w:rFonts w:ascii="Georgia" w:eastAsia="Times New Roman" w:hAnsi="Georgia" w:cs="Segoe UI"/>
+          <w:b/>
+          <w:bCs/>
+          <w:color w:val="242424"/>
+          <w:spacing w:val="-1"/>
+          <w:sz w:val="30"/>
+          <w:szCs w:val="30"/>
+          <w:lang w:eastAsia="en-IN"/>
+        </w:rPr>
+        <w:t>SpringBootApplication</w:t>
+      </w:r>
+      <w:proofErr w:type="spellEnd"/>
+      <w:r>
+        <w:rPr>
+          <w:rFonts w:ascii="Georgia" w:eastAsia="Times New Roman" w:hAnsi="Georgia" w:cs="Segoe UI"/>
+          <w:b/>
+          <w:bCs/>
+          <w:color w:val="242424"/>
+          <w:spacing w:val="-1"/>
+          <w:sz w:val="30"/>
+          <w:szCs w:val="30"/>
+          <w:lang w:eastAsia="en-IN"/>
+        </w:rPr>
+        <w:t>?</w:t>
+      </w:r>
+      <w:r>
+        <w:rPr>
+          <w:rFonts w:ascii="Georgia" w:eastAsia="Times New Roman" w:hAnsi="Georgia" w:cs="Segoe UI"/>
+          <w:color w:val="242424"/>
+          <w:spacing w:val="-1"/>
+          <w:sz w:val="30"/>
+          <w:szCs w:val="30"/>
+          <w:lang w:eastAsia="en-IN"/>
+        </w:rPr>
+        <w:br/>
+        <w:t>It combines @Configuration, @</w:t>
+      </w:r>
+      <w:proofErr w:type="spellStart"/>
+      <w:r>
+        <w:rPr>
+          <w:rFonts w:ascii="Georgia" w:eastAsia="Times New Roman" w:hAnsi="Georgia" w:cs="Segoe UI"/>
+          <w:color w:val="242424"/>
+          <w:spacing w:val="-1"/>
+          <w:sz w:val="30"/>
+          <w:szCs w:val="30"/>
+          <w:lang w:eastAsia="en-IN"/>
+        </w:rPr>
+        <w:t>EnableAutoConfiguration</w:t>
+      </w:r>
+      <w:proofErr w:type="spellEnd"/>
+      <w:r>
+        <w:rPr>
+          <w:rFonts w:ascii="Georgia" w:eastAsia="Times New Roman" w:hAnsi="Georgia" w:cs="Segoe UI"/>
+          <w:color w:val="242424"/>
+          <w:spacing w:val="-1"/>
+          <w:sz w:val="30"/>
+          <w:szCs w:val="30"/>
+          <w:lang w:eastAsia="en-IN"/>
+        </w:rPr>
+        <w:t>, and @ComponentScan.</w:t>
+      </w:r>
+    </w:p>
+    <w:p>
+      <w:pPr>
+        <w:numPr>
+          <w:ilvl w:val="0"/>
+          <w:numId w:val="39"/>
+        </w:numPr>
+        <w:shd w:val="clear" w:color="auto" w:fill="FFFFFF"/>
+        <w:spacing w:before="274" w:after="0" w:line="480" w:lineRule="atLeast"/>
+        <w:ind w:left="450"/>
+        <w:rPr>
+          <w:rFonts w:ascii="Georgia" w:eastAsia="Times New Roman" w:hAnsi="Georgia" w:cs="Segoe UI"/>
+          <w:color w:val="242424"/>
+          <w:spacing w:val="-1"/>
+          <w:sz w:val="30"/>
+          <w:szCs w:val="30"/>
+          <w:lang w:eastAsia="en-IN"/>
+        </w:rPr>
+      </w:pPr>
+      <w:r>
+        <w:rPr>
+          <w:rFonts w:ascii="Georgia" w:eastAsia="Times New Roman" w:hAnsi="Georgia" w:cs="Segoe UI"/>
+          <w:b/>
+          <w:bCs/>
+          <w:color w:val="242424"/>
+          <w:spacing w:val="-1"/>
+          <w:sz w:val="30"/>
+          <w:szCs w:val="30"/>
+          <w:lang w:eastAsia="en-IN"/>
+        </w:rPr>
+        <w:t>What is @</w:t>
+      </w:r>
+      <w:proofErr w:type="spellStart"/>
+      <w:r>
+        <w:rPr>
+          <w:rFonts w:ascii="Georgia" w:eastAsia="Times New Roman" w:hAnsi="Georgia" w:cs="Segoe UI"/>
+          <w:b/>
+          <w:bCs/>
+          <w:color w:val="242424"/>
+          <w:spacing w:val="-1"/>
+          <w:sz w:val="30"/>
+          <w:szCs w:val="30"/>
+          <w:lang w:eastAsia="en-IN"/>
+        </w:rPr>
+        <w:t>EnableAutoConfiguration</w:t>
+      </w:r>
+      <w:proofErr w:type="spellEnd"/>
+      <w:r>
+        <w:rPr>
+          <w:rFonts w:ascii="Georgia" w:eastAsia="Times New Roman" w:hAnsi="Georgia" w:cs="Segoe UI"/>
+          <w:b/>
+          <w:bCs/>
+          <w:color w:val="242424"/>
+          <w:spacing w:val="-1"/>
+          <w:sz w:val="30"/>
+          <w:szCs w:val="30"/>
+          <w:lang w:eastAsia="en-IN"/>
+        </w:rPr>
+        <w:t>?</w:t>
+      </w:r>
+      <w:r>
+        <w:rPr>
+          <w:rFonts w:ascii="Georgia" w:eastAsia="Times New Roman" w:hAnsi="Georgia" w:cs="Segoe UI"/>
+          <w:color w:val="242424"/>
+          <w:spacing w:val="-1"/>
+          <w:sz w:val="30"/>
+          <w:szCs w:val="30"/>
+          <w:lang w:eastAsia="en-IN"/>
+        </w:rPr>
+        <w:br/>
+        <w:t xml:space="preserve">It tells Spring Boot to guess and configure beans based on </w:t>
+      </w:r>
+      <w:proofErr w:type="spellStart"/>
+      <w:r>
+        <w:rPr>
+          <w:rFonts w:ascii="Georgia" w:eastAsia="Times New Roman" w:hAnsi="Georgia" w:cs="Segoe UI"/>
+          <w:color w:val="242424"/>
+          <w:spacing w:val="-1"/>
+          <w:sz w:val="30"/>
+          <w:szCs w:val="30"/>
+          <w:lang w:eastAsia="en-IN"/>
+        </w:rPr>
+        <w:t>classpath</w:t>
+      </w:r>
+      <w:proofErr w:type="spellEnd"/>
+      <w:r>
+        <w:rPr>
+          <w:rFonts w:ascii="Georgia" w:eastAsia="Times New Roman" w:hAnsi="Georgia" w:cs="Segoe UI"/>
+          <w:color w:val="242424"/>
+          <w:spacing w:val="-1"/>
+          <w:sz w:val="30"/>
+          <w:szCs w:val="30"/>
+          <w:lang w:eastAsia="en-IN"/>
+        </w:rPr>
+        <w:t xml:space="preserve"> settings.</w:t>
+      </w:r>
+    </w:p>
+    <w:p>
+      <w:pPr>
+        <w:numPr>
+          <w:ilvl w:val="0"/>
+          <w:numId w:val="39"/>
+        </w:numPr>
+        <w:shd w:val="clear" w:color="auto" w:fill="FFFFFF"/>
+        <w:spacing w:before="274" w:after="0" w:line="480" w:lineRule="atLeast"/>
+        <w:ind w:left="450"/>
+        <w:rPr>
+          <w:rFonts w:ascii="Georgia" w:eastAsia="Times New Roman" w:hAnsi="Georgia" w:cs="Segoe UI"/>
+          <w:color w:val="242424"/>
+          <w:spacing w:val="-1"/>
+          <w:sz w:val="30"/>
+          <w:szCs w:val="30"/>
+          <w:lang w:eastAsia="en-IN"/>
+        </w:rPr>
+      </w:pPr>
+      <w:r>
+        <w:rPr>
+          <w:rFonts w:ascii="Georgia" w:eastAsia="Times New Roman" w:hAnsi="Georgia" w:cs="Segoe UI"/>
+          <w:b/>
+          <w:bCs/>
+          <w:color w:val="242424"/>
+          <w:spacing w:val="-1"/>
+          <w:sz w:val="30"/>
+          <w:szCs w:val="30"/>
+          <w:lang w:eastAsia="en-IN"/>
+        </w:rPr>
+        <w:t>How does Spring Boot decide what to auto-configure?</w:t>
+      </w:r>
+      <w:r>
+        <w:rPr>
+          <w:rFonts w:ascii="Georgia" w:eastAsia="Times New Roman" w:hAnsi="Georgia" w:cs="Segoe UI"/>
+          <w:color w:val="242424"/>
+          <w:spacing w:val="-1"/>
+          <w:sz w:val="30"/>
+          <w:szCs w:val="30"/>
+          <w:lang w:eastAsia="en-IN"/>
+        </w:rPr>
+        <w:br/>
+        <w:t>It uses </w:t>
+      </w:r>
+      <w:proofErr w:type="spellStart"/>
+      <w:r>
+        <w:rPr>
+          <w:rFonts w:ascii="Courier New" w:eastAsia="Times New Roman" w:hAnsi="Courier New" w:cs="Courier New"/>
+          <w:color w:val="242424"/>
+          <w:spacing w:val="-1"/>
+          <w:sz w:val="23"/>
+          <w:szCs w:val="23"/>
+          <w:shd w:val="clear" w:color="auto" w:fill="F2F2F2"/>
+          <w:lang w:eastAsia="en-IN"/>
+        </w:rPr>
+        <w:t>spring.factories</w:t>
+      </w:r>
+      <w:proofErr w:type="spellEnd"/>
+      <w:r>
+        <w:rPr>
+          <w:rFonts w:ascii="Georgia" w:eastAsia="Times New Roman" w:hAnsi="Georgia" w:cs="Segoe UI"/>
+          <w:color w:val="242424"/>
+          <w:spacing w:val="-1"/>
+          <w:sz w:val="30"/>
+          <w:szCs w:val="30"/>
+          <w:lang w:eastAsia="en-IN"/>
+        </w:rPr>
+        <w:t> files and conditional annotations like </w:t>
+      </w:r>
+      <w:r>
+        <w:rPr>
+          <w:rFonts w:ascii="Courier New" w:eastAsia="Times New Roman" w:hAnsi="Courier New" w:cs="Courier New"/>
+          <w:color w:val="242424"/>
+          <w:spacing w:val="-1"/>
+          <w:sz w:val="23"/>
+          <w:szCs w:val="23"/>
+          <w:shd w:val="clear" w:color="auto" w:fill="F2F2F2"/>
+          <w:lang w:eastAsia="en-IN"/>
+        </w:rPr>
+        <w:t>@</w:t>
+      </w:r>
+      <w:proofErr w:type="spellStart"/>
+      <w:r>
+        <w:rPr>
+          <w:rFonts w:ascii="Courier New" w:eastAsia="Times New Roman" w:hAnsi="Courier New" w:cs="Courier New"/>
+          <w:color w:val="242424"/>
+          <w:spacing w:val="-1"/>
+          <w:sz w:val="23"/>
+          <w:szCs w:val="23"/>
+          <w:shd w:val="clear" w:color="auto" w:fill="F2F2F2"/>
+          <w:lang w:eastAsia="en-IN"/>
+        </w:rPr>
+        <w:t>ConditionalOnClass</w:t>
+      </w:r>
+      <w:proofErr w:type="spellEnd"/>
+      <w:r>
+        <w:rPr>
+          <w:rFonts w:ascii="Georgia" w:eastAsia="Times New Roman" w:hAnsi="Georgia" w:cs="Segoe UI"/>
+          <w:color w:val="242424"/>
+          <w:spacing w:val="-1"/>
+          <w:sz w:val="30"/>
+          <w:szCs w:val="30"/>
+          <w:lang w:eastAsia="en-IN"/>
+        </w:rPr>
+        <w:t>.</w:t>
+      </w:r>
+    </w:p>
+    <w:p>
+      <w:pPr>
+        <w:numPr>
+          <w:ilvl w:val="0"/>
+          <w:numId w:val="39"/>
+        </w:numPr>
+        <w:shd w:val="clear" w:color="auto" w:fill="FFFFFF"/>
+        <w:spacing w:before="274" w:after="0" w:line="480" w:lineRule="atLeast"/>
+        <w:ind w:left="450"/>
+        <w:rPr>
+          <w:rFonts w:ascii="Georgia" w:eastAsia="Times New Roman" w:hAnsi="Georgia" w:cs="Segoe UI"/>
+          <w:color w:val="242424"/>
+          <w:spacing w:val="-1"/>
+          <w:sz w:val="30"/>
+          <w:szCs w:val="30"/>
+          <w:lang w:eastAsia="en-IN"/>
+        </w:rPr>
+      </w:pPr>
+      <w:r>
+        <w:rPr>
+          <w:rFonts w:ascii="Georgia" w:eastAsia="Times New Roman" w:hAnsi="Georgia" w:cs="Segoe UI"/>
+          <w:b/>
+          <w:bCs/>
+          <w:color w:val="242424"/>
+          <w:spacing w:val="-1"/>
+          <w:sz w:val="30"/>
+          <w:szCs w:val="30"/>
+          <w:lang w:eastAsia="en-IN"/>
+        </w:rPr>
+        <w:t>What is the role of </w:t>
+      </w:r>
+      <w:proofErr w:type="spellStart"/>
+      <w:r>
+        <w:rPr>
+          <w:rFonts w:ascii="inherit" w:eastAsia="Times New Roman" w:hAnsi="inherit" w:cs="Times New Roman"/>
+          <w:b/>
+          <w:bCs/>
+          <w:color w:val="242424"/>
+          <w:spacing w:val="-1"/>
+          <w:sz w:val="23"/>
+          <w:szCs w:val="23"/>
+          <w:shd w:val="clear" w:color="auto" w:fill="F2F2F2"/>
+          <w:lang w:eastAsia="en-IN"/>
+        </w:rPr>
+        <w:t>application.properties</w:t>
+      </w:r>
+      <w:proofErr w:type="spellEnd"/>
+      <w:r>
+        <w:rPr>
+          <w:rFonts w:ascii="Georgia" w:eastAsia="Times New Roman" w:hAnsi="Georgia" w:cs="Segoe UI"/>
+          <w:b/>
+          <w:bCs/>
+          <w:color w:val="242424"/>
+          <w:spacing w:val="-1"/>
+          <w:sz w:val="30"/>
+          <w:szCs w:val="30"/>
+          <w:lang w:eastAsia="en-IN"/>
+        </w:rPr>
+        <w:t> or </w:t>
+      </w:r>
+      <w:proofErr w:type="spellStart"/>
+      <w:r>
+        <w:rPr>
+          <w:rFonts w:ascii="inherit" w:eastAsia="Times New Roman" w:hAnsi="inherit" w:cs="Times New Roman"/>
+          <w:b/>
+          <w:bCs/>
+          <w:color w:val="242424"/>
+          <w:spacing w:val="-1"/>
+          <w:sz w:val="23"/>
+          <w:szCs w:val="23"/>
+          <w:shd w:val="clear" w:color="auto" w:fill="F2F2F2"/>
+          <w:lang w:eastAsia="en-IN"/>
+        </w:rPr>
+        <w:t>application.yml</w:t>
+      </w:r>
+      <w:proofErr w:type="spellEnd"/>
+      <w:r>
+        <w:rPr>
+          <w:rFonts w:ascii="Georgia" w:eastAsia="Times New Roman" w:hAnsi="Georgia" w:cs="Segoe UI"/>
+          <w:b/>
+          <w:bCs/>
+          <w:color w:val="242424"/>
+          <w:spacing w:val="-1"/>
+          <w:sz w:val="30"/>
+          <w:szCs w:val="30"/>
+          <w:lang w:eastAsia="en-IN"/>
+        </w:rPr>
+        <w:t>?</w:t>
+      </w:r>
+      <w:r>
+        <w:rPr>
+          <w:rFonts w:ascii="Georgia" w:eastAsia="Times New Roman" w:hAnsi="Georgia" w:cs="Segoe UI"/>
+          <w:color w:val="242424"/>
+          <w:spacing w:val="-1"/>
+          <w:sz w:val="30"/>
+          <w:szCs w:val="30"/>
+          <w:lang w:eastAsia="en-IN"/>
+        </w:rPr>
+        <w:br/>
+        <w:t>It holds configuration values like port, DB credentials, etc.</w:t>
+      </w:r>
+    </w:p>
+    <w:p>
+      <w:pPr>
+        <w:numPr>
+          <w:ilvl w:val="0"/>
+          <w:numId w:val="39"/>
+        </w:numPr>
+        <w:shd w:val="clear" w:color="auto" w:fill="FFFFFF"/>
+        <w:spacing w:before="274" w:after="0" w:line="480" w:lineRule="atLeast"/>
+        <w:rPr>
+          <w:rFonts w:ascii="Georgia" w:eastAsia="Times New Roman" w:hAnsi="Georgia" w:cs="Segoe UI"/>
+          <w:color w:val="242424"/>
+          <w:spacing w:val="-1"/>
+          <w:sz w:val="30"/>
+          <w:szCs w:val="30"/>
+          <w:lang w:eastAsia="en-IN"/>
+        </w:rPr>
+      </w:pPr>
+      <w:r>
+        <w:rPr>
+          <w:rFonts w:ascii="Georgia" w:eastAsia="Times New Roman" w:hAnsi="Georgia" w:cs="Segoe UI"/>
+          <w:b/>
+          <w:bCs/>
+          <w:color w:val="242424"/>
+          <w:spacing w:val="-1"/>
+          <w:sz w:val="30"/>
+          <w:szCs w:val="30"/>
+          <w:lang w:eastAsia="en-IN"/>
+        </w:rPr>
+        <w:t>What is the use of @Value annotation?</w:t>
+      </w:r>
+      <w:r>
+        <w:rPr>
+          <w:rFonts w:ascii="Georgia" w:eastAsia="Times New Roman" w:hAnsi="Georgia" w:cs="Segoe UI"/>
+          <w:color w:val="242424"/>
+          <w:spacing w:val="-1"/>
+          <w:sz w:val="30"/>
+          <w:szCs w:val="30"/>
+          <w:lang w:eastAsia="en-IN"/>
+        </w:rPr>
+        <w:br/>
+        <w:t xml:space="preserve">Injects values from properties or </w:t>
+      </w:r>
+      <w:proofErr w:type="spellStart"/>
+      <w:r>
+        <w:rPr>
+          <w:rFonts w:ascii="Georgia" w:eastAsia="Times New Roman" w:hAnsi="Georgia" w:cs="Segoe UI"/>
+          <w:color w:val="242424"/>
+          <w:spacing w:val="-1"/>
+          <w:sz w:val="30"/>
+          <w:szCs w:val="30"/>
+          <w:lang w:eastAsia="en-IN"/>
+        </w:rPr>
+        <w:t>SpEL</w:t>
+      </w:r>
+      <w:proofErr w:type="spellEnd"/>
+      <w:r>
+        <w:rPr>
+          <w:rFonts w:ascii="Georgia" w:eastAsia="Times New Roman" w:hAnsi="Georgia" w:cs="Segoe UI"/>
+          <w:color w:val="242424"/>
+          <w:spacing w:val="-1"/>
+          <w:sz w:val="30"/>
+          <w:szCs w:val="30"/>
+          <w:lang w:eastAsia="en-IN"/>
+        </w:rPr>
+        <w:t xml:space="preserve"> into </w:t>
+      </w:r>
+      <w:proofErr w:type="gramStart"/>
+      <w:r>
+        <w:rPr>
+          <w:rFonts w:ascii="Georgia" w:eastAsia="Times New Roman" w:hAnsi="Georgia" w:cs="Segoe UI"/>
+          <w:color w:val="242424"/>
+          <w:spacing w:val="-1"/>
+          <w:sz w:val="30"/>
+          <w:szCs w:val="30"/>
+          <w:lang w:eastAsia="en-IN"/>
+        </w:rPr>
+        <w:t>Spring</w:t>
+      </w:r>
+      <w:proofErr w:type="gramEnd"/>
+      <w:r>
+        <w:rPr>
+          <w:rFonts w:ascii="Georgia" w:eastAsia="Times New Roman" w:hAnsi="Georgia" w:cs="Segoe UI"/>
+          <w:color w:val="242424"/>
+          <w:spacing w:val="-1"/>
+          <w:sz w:val="30"/>
+          <w:szCs w:val="30"/>
+          <w:lang w:eastAsia="en-IN"/>
+        </w:rPr>
+        <w:t xml:space="preserve"> beans.</w:t>
+      </w:r>
+    </w:p>
+    <w:p>
+      <w:pPr>
+        <w:numPr>
+          <w:ilvl w:val="0"/>
+          <w:numId w:val="39"/>
+        </w:numPr>
+        <w:shd w:val="clear" w:color="auto" w:fill="FFFFFF"/>
+        <w:spacing w:before="274" w:after="0" w:line="480" w:lineRule="atLeast"/>
+        <w:rPr>
+          <w:rFonts w:ascii="Georgia" w:eastAsia="Times New Roman" w:hAnsi="Georgia" w:cs="Segoe UI"/>
+          <w:color w:val="242424"/>
+          <w:spacing w:val="-1"/>
+          <w:sz w:val="30"/>
+          <w:szCs w:val="30"/>
+          <w:lang w:eastAsia="en-IN"/>
+        </w:rPr>
+      </w:pPr>
+      <w:r>
+        <w:rPr>
+          <w:rFonts w:ascii="Georgia" w:eastAsia="Times New Roman" w:hAnsi="Georgia" w:cs="Segoe UI"/>
+          <w:b/>
+          <w:bCs/>
+          <w:color w:val="242424"/>
+          <w:spacing w:val="-1"/>
+          <w:sz w:val="30"/>
+          <w:szCs w:val="30"/>
+          <w:lang w:eastAsia="en-IN"/>
+        </w:rPr>
+        <w:t>What is @Profile?</w:t>
+      </w:r>
+      <w:r>
+        <w:rPr>
+          <w:rFonts w:ascii="Georgia" w:eastAsia="Times New Roman" w:hAnsi="Georgia" w:cs="Segoe UI"/>
+          <w:color w:val="242424"/>
+          <w:spacing w:val="-1"/>
+          <w:sz w:val="30"/>
+          <w:szCs w:val="30"/>
+          <w:lang w:eastAsia="en-IN"/>
+        </w:rPr>
+        <w:br/>
+        <w:t>Enables beans only for specified active profiles (e.g., dev, prod).</w:t>
+      </w:r>
+    </w:p>
+    <w:p>
+      <w:pPr>
+        <w:shd w:val="clear" w:color="auto" w:fill="FFFFFF"/>
+        <w:spacing w:before="274" w:after="0" w:line="480" w:lineRule="atLeast"/>
+        <w:rPr>
+          <w:rFonts w:ascii="Georgia" w:eastAsia="Times New Roman" w:hAnsi="Georgia" w:cs="Segoe UI"/>
+          <w:color w:val="242424"/>
+          <w:spacing w:val="-1"/>
+          <w:sz w:val="30"/>
+          <w:szCs w:val="30"/>
+          <w:lang w:eastAsia="en-IN"/>
+        </w:rPr>
+      </w:pPr>
+    </w:p>
+    <w:p>
+      <w:pPr>
+        <w:shd w:val="clear" w:color="auto" w:fill="FFFFFF"/>
+        <w:spacing w:before="274" w:after="0" w:line="480" w:lineRule="atLeast"/>
+        <w:rPr>
+          <w:rFonts w:ascii="Georgia" w:eastAsia="Times New Roman" w:hAnsi="Georgia" w:cs="Segoe UI"/>
+          <w:color w:val="242424"/>
+          <w:spacing w:val="-1"/>
+          <w:sz w:val="30"/>
+          <w:szCs w:val="30"/>
+          <w:lang w:eastAsia="en-IN"/>
+        </w:rPr>
+      </w:pPr>
+    </w:p>
+    <w:p>
+      <w:pPr>
+        <w:shd w:val="clear" w:color="auto" w:fill="FFFFFF"/>
+        <w:spacing w:before="274" w:after="0" w:line="480" w:lineRule="atLeast"/>
+        <w:rPr>
+          <w:rFonts w:ascii="Georgia" w:eastAsia="Times New Roman" w:hAnsi="Georgia" w:cs="Segoe UI"/>
+          <w:color w:val="242424"/>
+          <w:spacing w:val="-1"/>
+          <w:sz w:val="30"/>
+          <w:szCs w:val="30"/>
+          <w:lang w:eastAsia="en-IN"/>
+        </w:rPr>
+      </w:pPr>
+    </w:p>
+    <w:p>
+      <w:pPr>
+        <w:shd w:val="clear" w:color="auto" w:fill="FFFFFF"/>
+        <w:spacing w:before="274" w:after="0" w:line="480" w:lineRule="atLeast"/>
+        <w:rPr>
+          <w:rFonts w:ascii="Georgia" w:eastAsia="Times New Roman" w:hAnsi="Georgia" w:cs="Segoe UI"/>
+          <w:color w:val="242424"/>
+          <w:spacing w:val="-1"/>
+          <w:sz w:val="30"/>
+          <w:szCs w:val="30"/>
+          <w:lang w:eastAsia="en-IN"/>
+        </w:rPr>
+      </w:pPr>
+    </w:p>
+    <w:p>
+      <w:pPr>
+        <w:shd w:val="clear" w:color="auto" w:fill="FFFFFF"/>
+        <w:spacing w:before="274" w:after="0" w:line="480" w:lineRule="atLeast"/>
+        <w:rPr>
+          <w:rFonts w:ascii="Georgia" w:eastAsia="Times New Roman" w:hAnsi="Georgia" w:cs="Segoe UI"/>
+          <w:color w:val="242424"/>
+          <w:spacing w:val="-1"/>
+          <w:sz w:val="30"/>
+          <w:szCs w:val="30"/>
+          <w:lang w:eastAsia="en-IN"/>
+        </w:rPr>
+      </w:pPr>
+    </w:p>
+    <w:p>
+      <w:pPr>
+        <w:rPr>
+          <w:lang w:eastAsia="en-IN"/>
+        </w:rPr>
+      </w:pPr>
+      <w:r>
+        <w:rPr>
+          <w:lang w:eastAsia="en-IN"/>
+        </w:rPr>
+        <w:drawing>
+          <wp:inline distT="0" distB="0" distL="0" distR="0" wp14:anchorId="1D5B163B" wp14:editId="79D903EF">
+            <wp:extent cx="4029637" cy="7020905"/>
+            <wp:effectExtent l="0" t="0" r="9525" b="8890"/>
+            <wp:docPr id="1" name="Picture 1"/>
+            <wp:cNvGraphicFramePr>
+              <a:graphicFrameLocks xmlns:a="http://schemas.openxmlformats.org/drawingml/2006/main" noChangeAspect="1"/>
+            </wp:cNvGraphicFramePr>
+            <a:graphic xmlns:a="http://schemas.openxmlformats.org/drawingml/2006/main">
+              <a:graphicData uri="http://schemas.openxmlformats.org/drawingml/2006/picture">
+                <pic:pic xmlns:pic="http://schemas.openxmlformats.org/drawingml/2006/picture">
+                  <pic:nvPicPr>
+                    <pic:cNvPr id="1" name=""/>
+                    <pic:cNvPicPr/>
+                  </pic:nvPicPr>
+                  <pic:blipFill>
+                    <a:blip r:embed="rId9"/>
+                    <a:stretch>
+                      <a:fillRect/>
+                    </a:stretch>
+                  </pic:blipFill>
+                  <pic:spPr>
+                    <a:xfrm>
+                      <a:off x="0" y="0"/>
+                      <a:ext cx="4029637" cy="7020905"/>
+                    </a:xfrm>
+                    <a:prstGeom prst="rect">
+                      <a:avLst/>
+                    </a:prstGeom>
+                  </pic:spPr>
+                </pic:pic>
+              </a:graphicData>
+            </a:graphic>
+          </wp:inline>
+        </w:drawing>
+      </w:r>
+    </w:p>
     <w:sectPr>
-      <w:footerReference w:type="default" r:id="rId8"/>
+      <w:footerReference w:type="default" r:id="rId10"/>
       <w:pgSz w:w="11906" w:h="16838"/>
       <w:pgMar w:top="720" w:right="720" w:bottom="720" w:left="720" w:header="708" w:footer="708" w:gutter="0"/>
       <w:pgNumType w:start="0"/>
@@ -4439,7 +6755,7 @@
         <w:noProof/>
         <w:color w:val="385623" w:themeColor="accent6" w:themeShade="80"/>
       </w:rPr>
-      <w:t>4</w:t>
+      <w:t>3</w:t>
     </w:r>
     <w:r>
       <w:rPr>
@@ -5136,6 +7452,119 @@
     </w:lvl>
   </w:abstractNum>
   <w:abstractNum w:abstractNumId="6" w15:restartNumberingAfterBreak="0">
+    <w:nsid w:val="102753A0"/>
+    <w:multiLevelType w:val="multilevel"/>
+    <w:tmpl w:val="ADEE0E1E"/>
+    <w:lvl w:ilvl="0">
+      <w:start w:val="1"/>
+      <w:numFmt w:val="decimal"/>
+      <w:lvlText w:val="%1."/>
+      <w:lvlJc w:val="left"/>
+      <w:pPr>
+        <w:tabs>
+          <w:tab w:val="num" w:pos="720"/>
+        </w:tabs>
+        <w:ind w:left="720" w:hanging="360"/>
+      </w:pPr>
+    </w:lvl>
+    <w:lvl w:ilvl="1" w:tentative="1">
+      <w:start w:val="1"/>
+      <w:numFmt w:val="decimal"/>
+      <w:lvlText w:val="%2."/>
+      <w:lvlJc w:val="left"/>
+      <w:pPr>
+        <w:tabs>
+          <w:tab w:val="num" w:pos="1440"/>
+        </w:tabs>
+        <w:ind w:left="1440" w:hanging="360"/>
+      </w:pPr>
+    </w:lvl>
+    <w:lvl w:ilvl="2" w:tentative="1">
+      <w:start w:val="1"/>
+      <w:numFmt w:val="decimal"/>
+      <w:lvlText w:val="%3."/>
+      <w:lvlJc w:val="left"/>
+      <w:pPr>
+        <w:tabs>
+          <w:tab w:val="num" w:pos="2160"/>
+        </w:tabs>
+        <w:ind w:left="2160" w:hanging="360"/>
+      </w:pPr>
+    </w:lvl>
+    <w:lvl w:ilvl="3" w:tentative="1">
+      <w:start w:val="1"/>
+      <w:numFmt w:val="decimal"/>
+      <w:lvlText w:val="%4."/>
+      <w:lvlJc w:val="left"/>
+      <w:pPr>
+        <w:tabs>
+          <w:tab w:val="num" w:pos="2880"/>
+        </w:tabs>
+        <w:ind w:left="2880" w:hanging="360"/>
+      </w:pPr>
+    </w:lvl>
+    <w:lvl w:ilvl="4" w:tentative="1">
+      <w:start w:val="1"/>
+      <w:numFmt w:val="decimal"/>
+      <w:lvlText w:val="%5."/>
+      <w:lvlJc w:val="left"/>
+      <w:pPr>
+        <w:tabs>
+          <w:tab w:val="num" w:pos="3600"/>
+        </w:tabs>
+        <w:ind w:left="3600" w:hanging="360"/>
+      </w:pPr>
+    </w:lvl>
+    <w:lvl w:ilvl="5" w:tentative="1">
+      <w:start w:val="1"/>
+      <w:numFmt w:val="decimal"/>
+      <w:lvlText w:val="%6."/>
+      <w:lvlJc w:val="left"/>
+      <w:pPr>
+        <w:tabs>
+          <w:tab w:val="num" w:pos="4320"/>
+        </w:tabs>
+        <w:ind w:left="4320" w:hanging="360"/>
+      </w:pPr>
+    </w:lvl>
+    <w:lvl w:ilvl="6" w:tentative="1">
+      <w:start w:val="1"/>
+      <w:numFmt w:val="decimal"/>
+      <w:lvlText w:val="%7."/>
+      <w:lvlJc w:val="left"/>
+      <w:pPr>
+        <w:tabs>
+          <w:tab w:val="num" w:pos="5040"/>
+        </w:tabs>
+        <w:ind w:left="5040" w:hanging="360"/>
+      </w:pPr>
+    </w:lvl>
+    <w:lvl w:ilvl="7" w:tentative="1">
+      <w:start w:val="1"/>
+      <w:numFmt w:val="decimal"/>
+      <w:lvlText w:val="%8."/>
+      <w:lvlJc w:val="left"/>
+      <w:pPr>
+        <w:tabs>
+          <w:tab w:val="num" w:pos="5760"/>
+        </w:tabs>
+        <w:ind w:left="5760" w:hanging="360"/>
+      </w:pPr>
+    </w:lvl>
+    <w:lvl w:ilvl="8" w:tentative="1">
+      <w:start w:val="1"/>
+      <w:numFmt w:val="decimal"/>
+      <w:lvlText w:val="%9."/>
+      <w:lvlJc w:val="left"/>
+      <w:pPr>
+        <w:tabs>
+          <w:tab w:val="num" w:pos="6480"/>
+        </w:tabs>
+        <w:ind w:left="6480" w:hanging="360"/>
+      </w:pPr>
+    </w:lvl>
+  </w:abstractNum>
+  <w:abstractNum w:abstractNumId="7" w15:restartNumberingAfterBreak="0">
     <w:nsid w:val="10DF6CC3"/>
     <w:multiLevelType w:val="hybridMultilevel"/>
     <w:tmpl w:val="798ED910"/>
@@ -5248,7 +7677,7 @@
       </w:rPr>
     </w:lvl>
   </w:abstractNum>
-  <w:abstractNum w:abstractNumId="7" w15:restartNumberingAfterBreak="0">
+  <w:abstractNum w:abstractNumId="8" w15:restartNumberingAfterBreak="0">
     <w:nsid w:val="1E845874"/>
     <w:multiLevelType w:val="multilevel"/>
     <w:tmpl w:val="21063B96"/>
@@ -5397,7 +7826,7 @@
       </w:rPr>
     </w:lvl>
   </w:abstractNum>
-  <w:abstractNum w:abstractNumId="8" w15:restartNumberingAfterBreak="0">
+  <w:abstractNum w:abstractNumId="9" w15:restartNumberingAfterBreak="0">
     <w:nsid w:val="1F8D0C7C"/>
     <w:multiLevelType w:val="hybridMultilevel"/>
     <w:tmpl w:val="4378D16E"/>
@@ -5510,7 +7939,7 @@
       </w:rPr>
     </w:lvl>
   </w:abstractNum>
-  <w:abstractNum w:abstractNumId="9" w15:restartNumberingAfterBreak="0">
+  <w:abstractNum w:abstractNumId="10" w15:restartNumberingAfterBreak="0">
     <w:nsid w:val="1FD60401"/>
     <w:multiLevelType w:val="hybridMultilevel"/>
     <w:tmpl w:val="A1A0001C"/>
@@ -5623,7 +8052,7 @@
       </w:rPr>
     </w:lvl>
   </w:abstractNum>
-  <w:abstractNum w:abstractNumId="10" w15:restartNumberingAfterBreak="0">
+  <w:abstractNum w:abstractNumId="11" w15:restartNumberingAfterBreak="0">
     <w:nsid w:val="20493A34"/>
     <w:multiLevelType w:val="multilevel"/>
     <w:tmpl w:val="521EDB04"/>
@@ -5772,7 +8201,7 @@
       </w:rPr>
     </w:lvl>
   </w:abstractNum>
-  <w:abstractNum w:abstractNumId="11" w15:restartNumberingAfterBreak="0">
+  <w:abstractNum w:abstractNumId="12" w15:restartNumberingAfterBreak="0">
     <w:nsid w:val="22584753"/>
     <w:multiLevelType w:val="hybridMultilevel"/>
     <w:tmpl w:val="F5A8EC3A"/>
@@ -5885,7 +8314,233 @@
       </w:rPr>
     </w:lvl>
   </w:abstractNum>
-  <w:abstractNum w:abstractNumId="12" w15:restartNumberingAfterBreak="0">
+  <w:abstractNum w:abstractNumId="13" w15:restartNumberingAfterBreak="0">
+    <w:nsid w:val="25C36464"/>
+    <w:multiLevelType w:val="hybridMultilevel"/>
+    <w:tmpl w:val="291CA06E"/>
+    <w:lvl w:ilvl="0" w:tplc="40090001">
+      <w:start w:val="1"/>
+      <w:numFmt w:val="bullet"/>
+      <w:lvlText w:val=""/>
+      <w:lvlJc w:val="left"/>
+      <w:pPr>
+        <w:ind w:left="720" w:hanging="360"/>
+      </w:pPr>
+      <w:rPr>
+        <w:rFonts w:ascii="Symbol" w:hAnsi="Symbol" w:hint="default"/>
+      </w:rPr>
+    </w:lvl>
+    <w:lvl w:ilvl="1" w:tplc="40090003" w:tentative="1">
+      <w:start w:val="1"/>
+      <w:numFmt w:val="bullet"/>
+      <w:lvlText w:val="o"/>
+      <w:lvlJc w:val="left"/>
+      <w:pPr>
+        <w:ind w:left="1440" w:hanging="360"/>
+      </w:pPr>
+      <w:rPr>
+        <w:rFonts w:ascii="Courier New" w:hAnsi="Courier New" w:cs="Courier New" w:hint="default"/>
+      </w:rPr>
+    </w:lvl>
+    <w:lvl w:ilvl="2" w:tplc="40090005" w:tentative="1">
+      <w:start w:val="1"/>
+      <w:numFmt w:val="bullet"/>
+      <w:lvlText w:val=""/>
+      <w:lvlJc w:val="left"/>
+      <w:pPr>
+        <w:ind w:left="2160" w:hanging="360"/>
+      </w:pPr>
+      <w:rPr>
+        <w:rFonts w:ascii="Wingdings" w:hAnsi="Wingdings" w:hint="default"/>
+      </w:rPr>
+    </w:lvl>
+    <w:lvl w:ilvl="3" w:tplc="40090001" w:tentative="1">
+      <w:start w:val="1"/>
+      <w:numFmt w:val="bullet"/>
+      <w:lvlText w:val=""/>
+      <w:lvlJc w:val="left"/>
+      <w:pPr>
+        <w:ind w:left="2880" w:hanging="360"/>
+      </w:pPr>
+      <w:rPr>
+        <w:rFonts w:ascii="Symbol" w:hAnsi="Symbol" w:hint="default"/>
+      </w:rPr>
+    </w:lvl>
+    <w:lvl w:ilvl="4" w:tplc="40090003" w:tentative="1">
+      <w:start w:val="1"/>
+      <w:numFmt w:val="bullet"/>
+      <w:lvlText w:val="o"/>
+      <w:lvlJc w:val="left"/>
+      <w:pPr>
+        <w:ind w:left="3600" w:hanging="360"/>
+      </w:pPr>
+      <w:rPr>
+        <w:rFonts w:ascii="Courier New" w:hAnsi="Courier New" w:cs="Courier New" w:hint="default"/>
+      </w:rPr>
+    </w:lvl>
+    <w:lvl w:ilvl="5" w:tplc="40090005" w:tentative="1">
+      <w:start w:val="1"/>
+      <w:numFmt w:val="bullet"/>
+      <w:lvlText w:val=""/>
+      <w:lvlJc w:val="left"/>
+      <w:pPr>
+        <w:ind w:left="4320" w:hanging="360"/>
+      </w:pPr>
+      <w:rPr>
+        <w:rFonts w:ascii="Wingdings" w:hAnsi="Wingdings" w:hint="default"/>
+      </w:rPr>
+    </w:lvl>
+    <w:lvl w:ilvl="6" w:tplc="40090001" w:tentative="1">
+      <w:start w:val="1"/>
+      <w:numFmt w:val="bullet"/>
+      <w:lvlText w:val=""/>
+      <w:lvlJc w:val="left"/>
+      <w:pPr>
+        <w:ind w:left="5040" w:hanging="360"/>
+      </w:pPr>
+      <w:rPr>
+        <w:rFonts w:ascii="Symbol" w:hAnsi="Symbol" w:hint="default"/>
+      </w:rPr>
+    </w:lvl>
+    <w:lvl w:ilvl="7" w:tplc="40090003" w:tentative="1">
+      <w:start w:val="1"/>
+      <w:numFmt w:val="bullet"/>
+      <w:lvlText w:val="o"/>
+      <w:lvlJc w:val="left"/>
+      <w:pPr>
+        <w:ind w:left="5760" w:hanging="360"/>
+      </w:pPr>
+      <w:rPr>
+        <w:rFonts w:ascii="Courier New" w:hAnsi="Courier New" w:cs="Courier New" w:hint="default"/>
+      </w:rPr>
+    </w:lvl>
+    <w:lvl w:ilvl="8" w:tplc="40090005" w:tentative="1">
+      <w:start w:val="1"/>
+      <w:numFmt w:val="bullet"/>
+      <w:lvlText w:val=""/>
+      <w:lvlJc w:val="left"/>
+      <w:pPr>
+        <w:ind w:left="6480" w:hanging="360"/>
+      </w:pPr>
+      <w:rPr>
+        <w:rFonts w:ascii="Wingdings" w:hAnsi="Wingdings" w:hint="default"/>
+      </w:rPr>
+    </w:lvl>
+  </w:abstractNum>
+  <w:abstractNum w:abstractNumId="14" w15:restartNumberingAfterBreak="0">
+    <w:nsid w:val="279A7D68"/>
+    <w:multiLevelType w:val="multilevel"/>
+    <w:tmpl w:val="A4ACD766"/>
+    <w:lvl w:ilvl="0">
+      <w:start w:val="1"/>
+      <w:numFmt w:val="decimal"/>
+      <w:lvlText w:val="%1."/>
+      <w:lvlJc w:val="left"/>
+      <w:pPr>
+        <w:tabs>
+          <w:tab w:val="num" w:pos="720"/>
+        </w:tabs>
+        <w:ind w:left="720" w:hanging="360"/>
+      </w:pPr>
+    </w:lvl>
+    <w:lvl w:ilvl="1" w:tentative="1">
+      <w:start w:val="1"/>
+      <w:numFmt w:val="decimal"/>
+      <w:lvlText w:val="%2."/>
+      <w:lvlJc w:val="left"/>
+      <w:pPr>
+        <w:tabs>
+          <w:tab w:val="num" w:pos="1440"/>
+        </w:tabs>
+        <w:ind w:left="1440" w:hanging="360"/>
+      </w:pPr>
+    </w:lvl>
+    <w:lvl w:ilvl="2" w:tentative="1">
+      <w:start w:val="1"/>
+      <w:numFmt w:val="decimal"/>
+      <w:lvlText w:val="%3."/>
+      <w:lvlJc w:val="left"/>
+      <w:pPr>
+        <w:tabs>
+          <w:tab w:val="num" w:pos="2160"/>
+        </w:tabs>
+        <w:ind w:left="2160" w:hanging="360"/>
+      </w:pPr>
+    </w:lvl>
+    <w:lvl w:ilvl="3" w:tentative="1">
+      <w:start w:val="1"/>
+      <w:numFmt w:val="decimal"/>
+      <w:lvlText w:val="%4."/>
+      <w:lvlJc w:val="left"/>
+      <w:pPr>
+        <w:tabs>
+          <w:tab w:val="num" w:pos="2880"/>
+        </w:tabs>
+        <w:ind w:left="2880" w:hanging="360"/>
+      </w:pPr>
+    </w:lvl>
+    <w:lvl w:ilvl="4" w:tentative="1">
+      <w:start w:val="1"/>
+      <w:numFmt w:val="decimal"/>
+      <w:lvlText w:val="%5."/>
+      <w:lvlJc w:val="left"/>
+      <w:pPr>
+        <w:tabs>
+          <w:tab w:val="num" w:pos="3600"/>
+        </w:tabs>
+        <w:ind w:left="3600" w:hanging="360"/>
+      </w:pPr>
+    </w:lvl>
+    <w:lvl w:ilvl="5" w:tentative="1">
+      <w:start w:val="1"/>
+      <w:numFmt w:val="decimal"/>
+      <w:lvlText w:val="%6."/>
+      <w:lvlJc w:val="left"/>
+      <w:pPr>
+        <w:tabs>
+          <w:tab w:val="num" w:pos="4320"/>
+        </w:tabs>
+        <w:ind w:left="4320" w:hanging="360"/>
+      </w:pPr>
+    </w:lvl>
+    <w:lvl w:ilvl="6" w:tentative="1">
+      <w:start w:val="1"/>
+      <w:numFmt w:val="decimal"/>
+      <w:lvlText w:val="%7."/>
+      <w:lvlJc w:val="left"/>
+      <w:pPr>
+        <w:tabs>
+          <w:tab w:val="num" w:pos="5040"/>
+        </w:tabs>
+        <w:ind w:left="5040" w:hanging="360"/>
+      </w:pPr>
+    </w:lvl>
+    <w:lvl w:ilvl="7" w:tentative="1">
+      <w:start w:val="1"/>
+      <w:numFmt w:val="decimal"/>
+      <w:lvlText w:val="%8."/>
+      <w:lvlJc w:val="left"/>
+      <w:pPr>
+        <w:tabs>
+          <w:tab w:val="num" w:pos="5760"/>
+        </w:tabs>
+        <w:ind w:left="5760" w:hanging="360"/>
+      </w:pPr>
+    </w:lvl>
+    <w:lvl w:ilvl="8" w:tentative="1">
+      <w:start w:val="1"/>
+      <w:numFmt w:val="decimal"/>
+      <w:lvlText w:val="%9."/>
+      <w:lvlJc w:val="left"/>
+      <w:pPr>
+        <w:tabs>
+          <w:tab w:val="num" w:pos="6480"/>
+        </w:tabs>
+        <w:ind w:left="6480" w:hanging="360"/>
+      </w:pPr>
+    </w:lvl>
+  </w:abstractNum>
+  <w:abstractNum w:abstractNumId="15" w15:restartNumberingAfterBreak="0">
     <w:nsid w:val="2CAA3A9B"/>
     <w:multiLevelType w:val="hybridMultilevel"/>
     <w:tmpl w:val="0868D3BC"/>
@@ -5998,7 +8653,7 @@
       </w:rPr>
     </w:lvl>
   </w:abstractNum>
-  <w:abstractNum w:abstractNumId="13" w15:restartNumberingAfterBreak="0">
+  <w:abstractNum w:abstractNumId="16" w15:restartNumberingAfterBreak="0">
     <w:nsid w:val="2F5634D8"/>
     <w:multiLevelType w:val="hybridMultilevel"/>
     <w:tmpl w:val="F35841BA"/>
@@ -6111,7 +8766,7 @@
       </w:rPr>
     </w:lvl>
   </w:abstractNum>
-  <w:abstractNum w:abstractNumId="14" w15:restartNumberingAfterBreak="0">
+  <w:abstractNum w:abstractNumId="17" w15:restartNumberingAfterBreak="0">
     <w:nsid w:val="3106018E"/>
     <w:multiLevelType w:val="hybridMultilevel"/>
     <w:tmpl w:val="90EE9922"/>
@@ -6224,7 +8879,7 @@
       </w:rPr>
     </w:lvl>
   </w:abstractNum>
-  <w:abstractNum w:abstractNumId="15" w15:restartNumberingAfterBreak="0">
+  <w:abstractNum w:abstractNumId="18" w15:restartNumberingAfterBreak="0">
     <w:nsid w:val="34265146"/>
     <w:multiLevelType w:val="hybridMultilevel"/>
     <w:tmpl w:val="7654FA32"/>
@@ -6337,7 +8992,7 @@
       </w:rPr>
     </w:lvl>
   </w:abstractNum>
-  <w:abstractNum w:abstractNumId="16" w15:restartNumberingAfterBreak="0">
+  <w:abstractNum w:abstractNumId="19" w15:restartNumberingAfterBreak="0">
     <w:nsid w:val="388C1B65"/>
     <w:multiLevelType w:val="hybridMultilevel"/>
     <w:tmpl w:val="4894AD8A"/>
@@ -6450,7 +9105,7 @@
       </w:rPr>
     </w:lvl>
   </w:abstractNum>
-  <w:abstractNum w:abstractNumId="17" w15:restartNumberingAfterBreak="0">
+  <w:abstractNum w:abstractNumId="20" w15:restartNumberingAfterBreak="0">
     <w:nsid w:val="426A2F5E"/>
     <w:multiLevelType w:val="hybridMultilevel"/>
     <w:tmpl w:val="CBCCC4B2"/>
@@ -6536,7 +9191,7 @@
       </w:pPr>
     </w:lvl>
   </w:abstractNum>
-  <w:abstractNum w:abstractNumId="18" w15:restartNumberingAfterBreak="0">
+  <w:abstractNum w:abstractNumId="21" w15:restartNumberingAfterBreak="0">
     <w:nsid w:val="44FF3FD9"/>
     <w:multiLevelType w:val="hybridMultilevel"/>
     <w:tmpl w:val="443C3D4E"/>
@@ -6649,7 +9304,120 @@
       </w:rPr>
     </w:lvl>
   </w:abstractNum>
-  <w:abstractNum w:abstractNumId="19" w15:restartNumberingAfterBreak="0">
+  <w:abstractNum w:abstractNumId="22" w15:restartNumberingAfterBreak="0">
+    <w:nsid w:val="49450FFC"/>
+    <w:multiLevelType w:val="multilevel"/>
+    <w:tmpl w:val="B4AEE966"/>
+    <w:lvl w:ilvl="0">
+      <w:start w:val="1"/>
+      <w:numFmt w:val="decimal"/>
+      <w:lvlText w:val="%1."/>
+      <w:lvlJc w:val="left"/>
+      <w:pPr>
+        <w:tabs>
+          <w:tab w:val="num" w:pos="720"/>
+        </w:tabs>
+        <w:ind w:left="720" w:hanging="360"/>
+      </w:pPr>
+    </w:lvl>
+    <w:lvl w:ilvl="1" w:tentative="1">
+      <w:start w:val="1"/>
+      <w:numFmt w:val="decimal"/>
+      <w:lvlText w:val="%2."/>
+      <w:lvlJc w:val="left"/>
+      <w:pPr>
+        <w:tabs>
+          <w:tab w:val="num" w:pos="1440"/>
+        </w:tabs>
+        <w:ind w:left="1440" w:hanging="360"/>
+      </w:pPr>
+    </w:lvl>
+    <w:lvl w:ilvl="2" w:tentative="1">
+      <w:start w:val="1"/>
+      <w:numFmt w:val="decimal"/>
+      <w:lvlText w:val="%3."/>
+      <w:lvlJc w:val="left"/>
+      <w:pPr>
+        <w:tabs>
+          <w:tab w:val="num" w:pos="2160"/>
+        </w:tabs>
+        <w:ind w:left="2160" w:hanging="360"/>
+      </w:pPr>
+    </w:lvl>
+    <w:lvl w:ilvl="3" w:tentative="1">
+      <w:start w:val="1"/>
+      <w:numFmt w:val="decimal"/>
+      <w:lvlText w:val="%4."/>
+      <w:lvlJc w:val="left"/>
+      <w:pPr>
+        <w:tabs>
+          <w:tab w:val="num" w:pos="2880"/>
+        </w:tabs>
+        <w:ind w:left="2880" w:hanging="360"/>
+      </w:pPr>
+    </w:lvl>
+    <w:lvl w:ilvl="4" w:tentative="1">
+      <w:start w:val="1"/>
+      <w:numFmt w:val="decimal"/>
+      <w:lvlText w:val="%5."/>
+      <w:lvlJc w:val="left"/>
+      <w:pPr>
+        <w:tabs>
+          <w:tab w:val="num" w:pos="3600"/>
+        </w:tabs>
+        <w:ind w:left="3600" w:hanging="360"/>
+      </w:pPr>
+    </w:lvl>
+    <w:lvl w:ilvl="5" w:tentative="1">
+      <w:start w:val="1"/>
+      <w:numFmt w:val="decimal"/>
+      <w:lvlText w:val="%6."/>
+      <w:lvlJc w:val="left"/>
+      <w:pPr>
+        <w:tabs>
+          <w:tab w:val="num" w:pos="4320"/>
+        </w:tabs>
+        <w:ind w:left="4320" w:hanging="360"/>
+      </w:pPr>
+    </w:lvl>
+    <w:lvl w:ilvl="6" w:tentative="1">
+      <w:start w:val="1"/>
+      <w:numFmt w:val="decimal"/>
+      <w:lvlText w:val="%7."/>
+      <w:lvlJc w:val="left"/>
+      <w:pPr>
+        <w:tabs>
+          <w:tab w:val="num" w:pos="5040"/>
+        </w:tabs>
+        <w:ind w:left="5040" w:hanging="360"/>
+      </w:pPr>
+    </w:lvl>
+    <w:lvl w:ilvl="7" w:tentative="1">
+      <w:start w:val="1"/>
+      <w:numFmt w:val="decimal"/>
+      <w:lvlText w:val="%8."/>
+      <w:lvlJc w:val="left"/>
+      <w:pPr>
+        <w:tabs>
+          <w:tab w:val="num" w:pos="5760"/>
+        </w:tabs>
+        <w:ind w:left="5760" w:hanging="360"/>
+      </w:pPr>
+    </w:lvl>
+    <w:lvl w:ilvl="8" w:tentative="1">
+      <w:start w:val="1"/>
+      <w:numFmt w:val="decimal"/>
+      <w:lvlText w:val="%9."/>
+      <w:lvlJc w:val="left"/>
+      <w:pPr>
+        <w:tabs>
+          <w:tab w:val="num" w:pos="6480"/>
+        </w:tabs>
+        <w:ind w:left="6480" w:hanging="360"/>
+      </w:pPr>
+    </w:lvl>
+  </w:abstractNum>
+  <w:abstractNum w:abstractNumId="23" w15:restartNumberingAfterBreak="0">
     <w:nsid w:val="505E7C4A"/>
     <w:multiLevelType w:val="hybridMultilevel"/>
     <w:tmpl w:val="F90A7A94"/>
@@ -6762,7 +9530,233 @@
       </w:rPr>
     </w:lvl>
   </w:abstractNum>
-  <w:abstractNum w:abstractNumId="20" w15:restartNumberingAfterBreak="0">
+  <w:abstractNum w:abstractNumId="24" w15:restartNumberingAfterBreak="0">
+    <w:nsid w:val="547E2DE5"/>
+    <w:multiLevelType w:val="hybridMultilevel"/>
+    <w:tmpl w:val="AC62B380"/>
+    <w:lvl w:ilvl="0" w:tplc="40090001">
+      <w:start w:val="1"/>
+      <w:numFmt w:val="bullet"/>
+      <w:lvlText w:val=""/>
+      <w:lvlJc w:val="left"/>
+      <w:pPr>
+        <w:ind w:left="720" w:hanging="360"/>
+      </w:pPr>
+      <w:rPr>
+        <w:rFonts w:ascii="Symbol" w:hAnsi="Symbol" w:hint="default"/>
+      </w:rPr>
+    </w:lvl>
+    <w:lvl w:ilvl="1" w:tplc="40090003" w:tentative="1">
+      <w:start w:val="1"/>
+      <w:numFmt w:val="bullet"/>
+      <w:lvlText w:val="o"/>
+      <w:lvlJc w:val="left"/>
+      <w:pPr>
+        <w:ind w:left="1440" w:hanging="360"/>
+      </w:pPr>
+      <w:rPr>
+        <w:rFonts w:ascii="Courier New" w:hAnsi="Courier New" w:cs="Courier New" w:hint="default"/>
+      </w:rPr>
+    </w:lvl>
+    <w:lvl w:ilvl="2" w:tplc="40090005" w:tentative="1">
+      <w:start w:val="1"/>
+      <w:numFmt w:val="bullet"/>
+      <w:lvlText w:val=""/>
+      <w:lvlJc w:val="left"/>
+      <w:pPr>
+        <w:ind w:left="2160" w:hanging="360"/>
+      </w:pPr>
+      <w:rPr>
+        <w:rFonts w:ascii="Wingdings" w:hAnsi="Wingdings" w:hint="default"/>
+      </w:rPr>
+    </w:lvl>
+    <w:lvl w:ilvl="3" w:tplc="40090001" w:tentative="1">
+      <w:start w:val="1"/>
+      <w:numFmt w:val="bullet"/>
+      <w:lvlText w:val=""/>
+      <w:lvlJc w:val="left"/>
+      <w:pPr>
+        <w:ind w:left="2880" w:hanging="360"/>
+      </w:pPr>
+      <w:rPr>
+        <w:rFonts w:ascii="Symbol" w:hAnsi="Symbol" w:hint="default"/>
+      </w:rPr>
+    </w:lvl>
+    <w:lvl w:ilvl="4" w:tplc="40090003" w:tentative="1">
+      <w:start w:val="1"/>
+      <w:numFmt w:val="bullet"/>
+      <w:lvlText w:val="o"/>
+      <w:lvlJc w:val="left"/>
+      <w:pPr>
+        <w:ind w:left="3600" w:hanging="360"/>
+      </w:pPr>
+      <w:rPr>
+        <w:rFonts w:ascii="Courier New" w:hAnsi="Courier New" w:cs="Courier New" w:hint="default"/>
+      </w:rPr>
+    </w:lvl>
+    <w:lvl w:ilvl="5" w:tplc="40090005" w:tentative="1">
+      <w:start w:val="1"/>
+      <w:numFmt w:val="bullet"/>
+      <w:lvlText w:val=""/>
+      <w:lvlJc w:val="left"/>
+      <w:pPr>
+        <w:ind w:left="4320" w:hanging="360"/>
+      </w:pPr>
+      <w:rPr>
+        <w:rFonts w:ascii="Wingdings" w:hAnsi="Wingdings" w:hint="default"/>
+      </w:rPr>
+    </w:lvl>
+    <w:lvl w:ilvl="6" w:tplc="40090001" w:tentative="1">
+      <w:start w:val="1"/>
+      <w:numFmt w:val="bullet"/>
+      <w:lvlText w:val=""/>
+      <w:lvlJc w:val="left"/>
+      <w:pPr>
+        <w:ind w:left="5040" w:hanging="360"/>
+      </w:pPr>
+      <w:rPr>
+        <w:rFonts w:ascii="Symbol" w:hAnsi="Symbol" w:hint="default"/>
+      </w:rPr>
+    </w:lvl>
+    <w:lvl w:ilvl="7" w:tplc="40090003" w:tentative="1">
+      <w:start w:val="1"/>
+      <w:numFmt w:val="bullet"/>
+      <w:lvlText w:val="o"/>
+      <w:lvlJc w:val="left"/>
+      <w:pPr>
+        <w:ind w:left="5760" w:hanging="360"/>
+      </w:pPr>
+      <w:rPr>
+        <w:rFonts w:ascii="Courier New" w:hAnsi="Courier New" w:cs="Courier New" w:hint="default"/>
+      </w:rPr>
+    </w:lvl>
+    <w:lvl w:ilvl="8" w:tplc="40090005" w:tentative="1">
+      <w:start w:val="1"/>
+      <w:numFmt w:val="bullet"/>
+      <w:lvlText w:val=""/>
+      <w:lvlJc w:val="left"/>
+      <w:pPr>
+        <w:ind w:left="6480" w:hanging="360"/>
+      </w:pPr>
+      <w:rPr>
+        <w:rFonts w:ascii="Wingdings" w:hAnsi="Wingdings" w:hint="default"/>
+      </w:rPr>
+    </w:lvl>
+  </w:abstractNum>
+  <w:abstractNum w:abstractNumId="25" w15:restartNumberingAfterBreak="0">
+    <w:nsid w:val="5E57701F"/>
+    <w:multiLevelType w:val="hybridMultilevel"/>
+    <w:tmpl w:val="4538F49C"/>
+    <w:lvl w:ilvl="0" w:tplc="40090001">
+      <w:start w:val="1"/>
+      <w:numFmt w:val="bullet"/>
+      <w:lvlText w:val=""/>
+      <w:lvlJc w:val="left"/>
+      <w:pPr>
+        <w:ind w:left="720" w:hanging="360"/>
+      </w:pPr>
+      <w:rPr>
+        <w:rFonts w:ascii="Symbol" w:hAnsi="Symbol" w:hint="default"/>
+      </w:rPr>
+    </w:lvl>
+    <w:lvl w:ilvl="1" w:tplc="40090003" w:tentative="1">
+      <w:start w:val="1"/>
+      <w:numFmt w:val="bullet"/>
+      <w:lvlText w:val="o"/>
+      <w:lvlJc w:val="left"/>
+      <w:pPr>
+        <w:ind w:left="1440" w:hanging="360"/>
+      </w:pPr>
+      <w:rPr>
+        <w:rFonts w:ascii="Courier New" w:hAnsi="Courier New" w:cs="Courier New" w:hint="default"/>
+      </w:rPr>
+    </w:lvl>
+    <w:lvl w:ilvl="2" w:tplc="40090005" w:tentative="1">
+      <w:start w:val="1"/>
+      <w:numFmt w:val="bullet"/>
+      <w:lvlText w:val=""/>
+      <w:lvlJc w:val="left"/>
+      <w:pPr>
+        <w:ind w:left="2160" w:hanging="360"/>
+      </w:pPr>
+      <w:rPr>
+        <w:rFonts w:ascii="Wingdings" w:hAnsi="Wingdings" w:hint="default"/>
+      </w:rPr>
+    </w:lvl>
+    <w:lvl w:ilvl="3" w:tplc="40090001" w:tentative="1">
+      <w:start w:val="1"/>
+      <w:numFmt w:val="bullet"/>
+      <w:lvlText w:val=""/>
+      <w:lvlJc w:val="left"/>
+      <w:pPr>
+        <w:ind w:left="2880" w:hanging="360"/>
+      </w:pPr>
+      <w:rPr>
+        <w:rFonts w:ascii="Symbol" w:hAnsi="Symbol" w:hint="default"/>
+      </w:rPr>
+    </w:lvl>
+    <w:lvl w:ilvl="4" w:tplc="40090003" w:tentative="1">
+      <w:start w:val="1"/>
+      <w:numFmt w:val="bullet"/>
+      <w:lvlText w:val="o"/>
+      <w:lvlJc w:val="left"/>
+      <w:pPr>
+        <w:ind w:left="3600" w:hanging="360"/>
+      </w:pPr>
+      <w:rPr>
+        <w:rFonts w:ascii="Courier New" w:hAnsi="Courier New" w:cs="Courier New" w:hint="default"/>
+      </w:rPr>
+    </w:lvl>
+    <w:lvl w:ilvl="5" w:tplc="40090005" w:tentative="1">
+      <w:start w:val="1"/>
+      <w:numFmt w:val="bullet"/>
+      <w:lvlText w:val=""/>
+      <w:lvlJc w:val="left"/>
+      <w:pPr>
+        <w:ind w:left="4320" w:hanging="360"/>
+      </w:pPr>
+      <w:rPr>
+        <w:rFonts w:ascii="Wingdings" w:hAnsi="Wingdings" w:hint="default"/>
+      </w:rPr>
+    </w:lvl>
+    <w:lvl w:ilvl="6" w:tplc="40090001" w:tentative="1">
+      <w:start w:val="1"/>
+      <w:numFmt w:val="bullet"/>
+      <w:lvlText w:val=""/>
+      <w:lvlJc w:val="left"/>
+      <w:pPr>
+        <w:ind w:left="5040" w:hanging="360"/>
+      </w:pPr>
+      <w:rPr>
+        <w:rFonts w:ascii="Symbol" w:hAnsi="Symbol" w:hint="default"/>
+      </w:rPr>
+    </w:lvl>
+    <w:lvl w:ilvl="7" w:tplc="40090003" w:tentative="1">
+      <w:start w:val="1"/>
+      <w:numFmt w:val="bullet"/>
+      <w:lvlText w:val="o"/>
+      <w:lvlJc w:val="left"/>
+      <w:pPr>
+        <w:ind w:left="5760" w:hanging="360"/>
+      </w:pPr>
+      <w:rPr>
+        <w:rFonts w:ascii="Courier New" w:hAnsi="Courier New" w:cs="Courier New" w:hint="default"/>
+      </w:rPr>
+    </w:lvl>
+    <w:lvl w:ilvl="8" w:tplc="40090005" w:tentative="1">
+      <w:start w:val="1"/>
+      <w:numFmt w:val="bullet"/>
+      <w:lvlText w:val=""/>
+      <w:lvlJc w:val="left"/>
+      <w:pPr>
+        <w:ind w:left="6480" w:hanging="360"/>
+      </w:pPr>
+      <w:rPr>
+        <w:rFonts w:ascii="Wingdings" w:hAnsi="Wingdings" w:hint="default"/>
+      </w:rPr>
+    </w:lvl>
+  </w:abstractNum>
+  <w:abstractNum w:abstractNumId="26" w15:restartNumberingAfterBreak="0">
     <w:nsid w:val="5E827454"/>
     <w:multiLevelType w:val="hybridMultilevel"/>
     <w:tmpl w:val="266692D2"/>
@@ -6875,7 +9869,7 @@
       </w:rPr>
     </w:lvl>
   </w:abstractNum>
-  <w:abstractNum w:abstractNumId="21" w15:restartNumberingAfterBreak="0">
+  <w:abstractNum w:abstractNumId="27" w15:restartNumberingAfterBreak="0">
     <w:nsid w:val="61635FE1"/>
     <w:multiLevelType w:val="hybridMultilevel"/>
     <w:tmpl w:val="14EC1DDE"/>
@@ -6988,7 +9982,7 @@
       </w:rPr>
     </w:lvl>
   </w:abstractNum>
-  <w:abstractNum w:abstractNumId="22" w15:restartNumberingAfterBreak="0">
+  <w:abstractNum w:abstractNumId="28" w15:restartNumberingAfterBreak="0">
     <w:nsid w:val="62691737"/>
     <w:multiLevelType w:val="hybridMultilevel"/>
     <w:tmpl w:val="A7887806"/>
@@ -7101,7 +10095,7 @@
       </w:rPr>
     </w:lvl>
   </w:abstractNum>
-  <w:abstractNum w:abstractNumId="23" w15:restartNumberingAfterBreak="0">
+  <w:abstractNum w:abstractNumId="29" w15:restartNumberingAfterBreak="0">
     <w:nsid w:val="627908DE"/>
     <w:multiLevelType w:val="hybridMultilevel"/>
     <w:tmpl w:val="A8C4D214"/>
@@ -7214,7 +10208,7 @@
       </w:rPr>
     </w:lvl>
   </w:abstractNum>
-  <w:abstractNum w:abstractNumId="24" w15:restartNumberingAfterBreak="0">
+  <w:abstractNum w:abstractNumId="30" w15:restartNumberingAfterBreak="0">
     <w:nsid w:val="639C2637"/>
     <w:multiLevelType w:val="hybridMultilevel"/>
     <w:tmpl w:val="9C68B3BA"/>
@@ -7327,7 +10321,7 @@
       </w:rPr>
     </w:lvl>
   </w:abstractNum>
-  <w:abstractNum w:abstractNumId="25" w15:restartNumberingAfterBreak="0">
+  <w:abstractNum w:abstractNumId="31" w15:restartNumberingAfterBreak="0">
     <w:nsid w:val="641A03E2"/>
     <w:multiLevelType w:val="hybridMultilevel"/>
     <w:tmpl w:val="527609E8"/>
@@ -7416,7 +10410,7 @@
       </w:pPr>
     </w:lvl>
   </w:abstractNum>
-  <w:abstractNum w:abstractNumId="26" w15:restartNumberingAfterBreak="0">
+  <w:abstractNum w:abstractNumId="32" w15:restartNumberingAfterBreak="0">
     <w:nsid w:val="651517A7"/>
     <w:multiLevelType w:val="multilevel"/>
     <w:tmpl w:val="521EDB04"/>
@@ -7565,7 +10559,7 @@
       </w:rPr>
     </w:lvl>
   </w:abstractNum>
-  <w:abstractNum w:abstractNumId="27" w15:restartNumberingAfterBreak="0">
+  <w:abstractNum w:abstractNumId="33" w15:restartNumberingAfterBreak="0">
     <w:nsid w:val="657206EA"/>
     <w:multiLevelType w:val="hybridMultilevel"/>
     <w:tmpl w:val="C5FCFB52"/>
@@ -7678,7 +10672,7 @@
       </w:rPr>
     </w:lvl>
   </w:abstractNum>
-  <w:abstractNum w:abstractNumId="28" w15:restartNumberingAfterBreak="0">
+  <w:abstractNum w:abstractNumId="34" w15:restartNumberingAfterBreak="0">
     <w:nsid w:val="66DD7B9C"/>
     <w:multiLevelType w:val="hybridMultilevel"/>
     <w:tmpl w:val="B7F4850E"/>
@@ -7764,7 +10758,382 @@
       </w:pPr>
     </w:lvl>
   </w:abstractNum>
-  <w:abstractNum w:abstractNumId="29" w15:restartNumberingAfterBreak="0">
+  <w:abstractNum w:abstractNumId="35" w15:restartNumberingAfterBreak="0">
+    <w:nsid w:val="6F5E2ED0"/>
+    <w:multiLevelType w:val="hybridMultilevel"/>
+    <w:tmpl w:val="21CAAD9A"/>
+    <w:lvl w:ilvl="0" w:tplc="40090001">
+      <w:start w:val="1"/>
+      <w:numFmt w:val="bullet"/>
+      <w:lvlText w:val=""/>
+      <w:lvlJc w:val="left"/>
+      <w:pPr>
+        <w:ind w:left="720" w:hanging="360"/>
+      </w:pPr>
+      <w:rPr>
+        <w:rFonts w:ascii="Symbol" w:hAnsi="Symbol" w:hint="default"/>
+      </w:rPr>
+    </w:lvl>
+    <w:lvl w:ilvl="1" w:tplc="40090003" w:tentative="1">
+      <w:start w:val="1"/>
+      <w:numFmt w:val="bullet"/>
+      <w:lvlText w:val="o"/>
+      <w:lvlJc w:val="left"/>
+      <w:pPr>
+        <w:ind w:left="1440" w:hanging="360"/>
+      </w:pPr>
+      <w:rPr>
+        <w:rFonts w:ascii="Courier New" w:hAnsi="Courier New" w:cs="Courier New" w:hint="default"/>
+      </w:rPr>
+    </w:lvl>
+    <w:lvl w:ilvl="2" w:tplc="40090005" w:tentative="1">
+      <w:start w:val="1"/>
+      <w:numFmt w:val="bullet"/>
+      <w:lvlText w:val=""/>
+      <w:lvlJc w:val="left"/>
+      <w:pPr>
+        <w:ind w:left="2160" w:hanging="360"/>
+      </w:pPr>
+      <w:rPr>
+        <w:rFonts w:ascii="Wingdings" w:hAnsi="Wingdings" w:hint="default"/>
+      </w:rPr>
+    </w:lvl>
+    <w:lvl w:ilvl="3" w:tplc="40090001" w:tentative="1">
+      <w:start w:val="1"/>
+      <w:numFmt w:val="bullet"/>
+      <w:lvlText w:val=""/>
+      <w:lvlJc w:val="left"/>
+      <w:pPr>
+        <w:ind w:left="2880" w:hanging="360"/>
+      </w:pPr>
+      <w:rPr>
+        <w:rFonts w:ascii="Symbol" w:hAnsi="Symbol" w:hint="default"/>
+      </w:rPr>
+    </w:lvl>
+    <w:lvl w:ilvl="4" w:tplc="40090003" w:tentative="1">
+      <w:start w:val="1"/>
+      <w:numFmt w:val="bullet"/>
+      <w:lvlText w:val="o"/>
+      <w:lvlJc w:val="left"/>
+      <w:pPr>
+        <w:ind w:left="3600" w:hanging="360"/>
+      </w:pPr>
+      <w:rPr>
+        <w:rFonts w:ascii="Courier New" w:hAnsi="Courier New" w:cs="Courier New" w:hint="default"/>
+      </w:rPr>
+    </w:lvl>
+    <w:lvl w:ilvl="5" w:tplc="40090005" w:tentative="1">
+      <w:start w:val="1"/>
+      <w:numFmt w:val="bullet"/>
+      <w:lvlText w:val=""/>
+      <w:lvlJc w:val="left"/>
+      <w:pPr>
+        <w:ind w:left="4320" w:hanging="360"/>
+      </w:pPr>
+      <w:rPr>
+        <w:rFonts w:ascii="Wingdings" w:hAnsi="Wingdings" w:hint="default"/>
+      </w:rPr>
+    </w:lvl>
+    <w:lvl w:ilvl="6" w:tplc="40090001" w:tentative="1">
+      <w:start w:val="1"/>
+      <w:numFmt w:val="bullet"/>
+      <w:lvlText w:val=""/>
+      <w:lvlJc w:val="left"/>
+      <w:pPr>
+        <w:ind w:left="5040" w:hanging="360"/>
+      </w:pPr>
+      <w:rPr>
+        <w:rFonts w:ascii="Symbol" w:hAnsi="Symbol" w:hint="default"/>
+      </w:rPr>
+    </w:lvl>
+    <w:lvl w:ilvl="7" w:tplc="40090003" w:tentative="1">
+      <w:start w:val="1"/>
+      <w:numFmt w:val="bullet"/>
+      <w:lvlText w:val="o"/>
+      <w:lvlJc w:val="left"/>
+      <w:pPr>
+        <w:ind w:left="5760" w:hanging="360"/>
+      </w:pPr>
+      <w:rPr>
+        <w:rFonts w:ascii="Courier New" w:hAnsi="Courier New" w:cs="Courier New" w:hint="default"/>
+      </w:rPr>
+    </w:lvl>
+    <w:lvl w:ilvl="8" w:tplc="40090005" w:tentative="1">
+      <w:start w:val="1"/>
+      <w:numFmt w:val="bullet"/>
+      <w:lvlText w:val=""/>
+      <w:lvlJc w:val="left"/>
+      <w:pPr>
+        <w:ind w:left="6480" w:hanging="360"/>
+      </w:pPr>
+      <w:rPr>
+        <w:rFonts w:ascii="Wingdings" w:hAnsi="Wingdings" w:hint="default"/>
+      </w:rPr>
+    </w:lvl>
+  </w:abstractNum>
+  <w:abstractNum w:abstractNumId="36" w15:restartNumberingAfterBreak="0">
+    <w:nsid w:val="71495176"/>
+    <w:multiLevelType w:val="multilevel"/>
+    <w:tmpl w:val="C7F459DC"/>
+    <w:lvl w:ilvl="0">
+      <w:start w:val="1"/>
+      <w:numFmt w:val="decimal"/>
+      <w:lvlText w:val="%1."/>
+      <w:lvlJc w:val="left"/>
+      <w:pPr>
+        <w:tabs>
+          <w:tab w:val="num" w:pos="720"/>
+        </w:tabs>
+        <w:ind w:left="720" w:hanging="360"/>
+      </w:pPr>
+    </w:lvl>
+    <w:lvl w:ilvl="1" w:tentative="1">
+      <w:start w:val="1"/>
+      <w:numFmt w:val="decimal"/>
+      <w:lvlText w:val="%2."/>
+      <w:lvlJc w:val="left"/>
+      <w:pPr>
+        <w:tabs>
+          <w:tab w:val="num" w:pos="1440"/>
+        </w:tabs>
+        <w:ind w:left="1440" w:hanging="360"/>
+      </w:pPr>
+    </w:lvl>
+    <w:lvl w:ilvl="2" w:tentative="1">
+      <w:start w:val="1"/>
+      <w:numFmt w:val="decimal"/>
+      <w:lvlText w:val="%3."/>
+      <w:lvlJc w:val="left"/>
+      <w:pPr>
+        <w:tabs>
+          <w:tab w:val="num" w:pos="2160"/>
+        </w:tabs>
+        <w:ind w:left="2160" w:hanging="360"/>
+      </w:pPr>
+    </w:lvl>
+    <w:lvl w:ilvl="3" w:tentative="1">
+      <w:start w:val="1"/>
+      <w:numFmt w:val="decimal"/>
+      <w:lvlText w:val="%4."/>
+      <w:lvlJc w:val="left"/>
+      <w:pPr>
+        <w:tabs>
+          <w:tab w:val="num" w:pos="2880"/>
+        </w:tabs>
+        <w:ind w:left="2880" w:hanging="360"/>
+      </w:pPr>
+    </w:lvl>
+    <w:lvl w:ilvl="4" w:tentative="1">
+      <w:start w:val="1"/>
+      <w:numFmt w:val="decimal"/>
+      <w:lvlText w:val="%5."/>
+      <w:lvlJc w:val="left"/>
+      <w:pPr>
+        <w:tabs>
+          <w:tab w:val="num" w:pos="3600"/>
+        </w:tabs>
+        <w:ind w:left="3600" w:hanging="360"/>
+      </w:pPr>
+    </w:lvl>
+    <w:lvl w:ilvl="5" w:tentative="1">
+      <w:start w:val="1"/>
+      <w:numFmt w:val="decimal"/>
+      <w:lvlText w:val="%6."/>
+      <w:lvlJc w:val="left"/>
+      <w:pPr>
+        <w:tabs>
+          <w:tab w:val="num" w:pos="4320"/>
+        </w:tabs>
+        <w:ind w:left="4320" w:hanging="360"/>
+      </w:pPr>
+    </w:lvl>
+    <w:lvl w:ilvl="6" w:tentative="1">
+      <w:start w:val="1"/>
+      <w:numFmt w:val="decimal"/>
+      <w:lvlText w:val="%7."/>
+      <w:lvlJc w:val="left"/>
+      <w:pPr>
+        <w:tabs>
+          <w:tab w:val="num" w:pos="5040"/>
+        </w:tabs>
+        <w:ind w:left="5040" w:hanging="360"/>
+      </w:pPr>
+    </w:lvl>
+    <w:lvl w:ilvl="7" w:tentative="1">
+      <w:start w:val="1"/>
+      <w:numFmt w:val="decimal"/>
+      <w:lvlText w:val="%8."/>
+      <w:lvlJc w:val="left"/>
+      <w:pPr>
+        <w:tabs>
+          <w:tab w:val="num" w:pos="5760"/>
+        </w:tabs>
+        <w:ind w:left="5760" w:hanging="360"/>
+      </w:pPr>
+    </w:lvl>
+    <w:lvl w:ilvl="8" w:tentative="1">
+      <w:start w:val="1"/>
+      <w:numFmt w:val="decimal"/>
+      <w:lvlText w:val="%9."/>
+      <w:lvlJc w:val="left"/>
+      <w:pPr>
+        <w:tabs>
+          <w:tab w:val="num" w:pos="6480"/>
+        </w:tabs>
+        <w:ind w:left="6480" w:hanging="360"/>
+      </w:pPr>
+    </w:lvl>
+  </w:abstractNum>
+  <w:abstractNum w:abstractNumId="37" w15:restartNumberingAfterBreak="0">
+    <w:nsid w:val="7224224C"/>
+    <w:multiLevelType w:val="multilevel"/>
+    <w:tmpl w:val="E8C222B2"/>
+    <w:lvl w:ilvl="0">
+      <w:start w:val="1"/>
+      <w:numFmt w:val="bullet"/>
+      <w:lvlText w:val=""/>
+      <w:lvlJc w:val="left"/>
+      <w:pPr>
+        <w:tabs>
+          <w:tab w:val="num" w:pos="720"/>
+        </w:tabs>
+        <w:ind w:left="720" w:hanging="360"/>
+      </w:pPr>
+      <w:rPr>
+        <w:rFonts w:ascii="Symbol" w:hAnsi="Symbol" w:hint="default"/>
+        <w:sz w:val="20"/>
+      </w:rPr>
+    </w:lvl>
+    <w:lvl w:ilvl="1">
+      <w:start w:val="1"/>
+      <w:numFmt w:val="bullet"/>
+      <w:lvlText w:val="o"/>
+      <w:lvlJc w:val="left"/>
+      <w:pPr>
+        <w:tabs>
+          <w:tab w:val="num" w:pos="1440"/>
+        </w:tabs>
+        <w:ind w:left="1440" w:hanging="360"/>
+      </w:pPr>
+      <w:rPr>
+        <w:rFonts w:ascii="Courier New" w:hAnsi="Courier New" w:hint="default"/>
+        <w:sz w:val="20"/>
+      </w:rPr>
+    </w:lvl>
+    <w:lvl w:ilvl="2" w:tentative="1">
+      <w:start w:val="1"/>
+      <w:numFmt w:val="bullet"/>
+      <w:lvlText w:val=""/>
+      <w:lvlJc w:val="left"/>
+      <w:pPr>
+        <w:tabs>
+          <w:tab w:val="num" w:pos="2160"/>
+        </w:tabs>
+        <w:ind w:left="2160" w:hanging="360"/>
+      </w:pPr>
+      <w:rPr>
+        <w:rFonts w:ascii="Wingdings" w:hAnsi="Wingdings" w:hint="default"/>
+        <w:sz w:val="20"/>
+      </w:rPr>
+    </w:lvl>
+    <w:lvl w:ilvl="3" w:tentative="1">
+      <w:start w:val="1"/>
+      <w:numFmt w:val="bullet"/>
+      <w:lvlText w:val=""/>
+      <w:lvlJc w:val="left"/>
+      <w:pPr>
+        <w:tabs>
+          <w:tab w:val="num" w:pos="2880"/>
+        </w:tabs>
+        <w:ind w:left="2880" w:hanging="360"/>
+      </w:pPr>
+      <w:rPr>
+        <w:rFonts w:ascii="Wingdings" w:hAnsi="Wingdings" w:hint="default"/>
+        <w:sz w:val="20"/>
+      </w:rPr>
+    </w:lvl>
+    <w:lvl w:ilvl="4" w:tentative="1">
+      <w:start w:val="1"/>
+      <w:numFmt w:val="bullet"/>
+      <w:lvlText w:val=""/>
+      <w:lvlJc w:val="left"/>
+      <w:pPr>
+        <w:tabs>
+          <w:tab w:val="num" w:pos="3600"/>
+        </w:tabs>
+        <w:ind w:left="3600" w:hanging="360"/>
+      </w:pPr>
+      <w:rPr>
+        <w:rFonts w:ascii="Wingdings" w:hAnsi="Wingdings" w:hint="default"/>
+        <w:sz w:val="20"/>
+      </w:rPr>
+    </w:lvl>
+    <w:lvl w:ilvl="5" w:tentative="1">
+      <w:start w:val="1"/>
+      <w:numFmt w:val="bullet"/>
+      <w:lvlText w:val=""/>
+      <w:lvlJc w:val="left"/>
+      <w:pPr>
+        <w:tabs>
+          <w:tab w:val="num" w:pos="4320"/>
+        </w:tabs>
+        <w:ind w:left="4320" w:hanging="360"/>
+      </w:pPr>
+      <w:rPr>
+        <w:rFonts w:ascii="Wingdings" w:hAnsi="Wingdings" w:hint="default"/>
+        <w:sz w:val="20"/>
+      </w:rPr>
+    </w:lvl>
+    <w:lvl w:ilvl="6" w:tentative="1">
+      <w:start w:val="1"/>
+      <w:numFmt w:val="bullet"/>
+      <w:lvlText w:val=""/>
+      <w:lvlJc w:val="left"/>
+      <w:pPr>
+        <w:tabs>
+          <w:tab w:val="num" w:pos="5040"/>
+        </w:tabs>
+        <w:ind w:left="5040" w:hanging="360"/>
+      </w:pPr>
+      <w:rPr>
+        <w:rFonts w:ascii="Wingdings" w:hAnsi="Wingdings" w:hint="default"/>
+        <w:sz w:val="20"/>
+      </w:rPr>
+    </w:lvl>
+    <w:lvl w:ilvl="7" w:tentative="1">
+      <w:start w:val="1"/>
+      <w:numFmt w:val="bullet"/>
+      <w:lvlText w:val=""/>
+      <w:lvlJc w:val="left"/>
+      <w:pPr>
+        <w:tabs>
+          <w:tab w:val="num" w:pos="5760"/>
+        </w:tabs>
+        <w:ind w:left="5760" w:hanging="360"/>
+      </w:pPr>
+      <w:rPr>
+        <w:rFonts w:ascii="Wingdings" w:hAnsi="Wingdings" w:hint="default"/>
+        <w:sz w:val="20"/>
+      </w:rPr>
+    </w:lvl>
+    <w:lvl w:ilvl="8" w:tentative="1">
+      <w:start w:val="1"/>
+      <w:numFmt w:val="bullet"/>
+      <w:lvlText w:val=""/>
+      <w:lvlJc w:val="left"/>
+      <w:pPr>
+        <w:tabs>
+          <w:tab w:val="num" w:pos="6480"/>
+        </w:tabs>
+        <w:ind w:left="6480" w:hanging="360"/>
+      </w:pPr>
+      <w:rPr>
+        <w:rFonts w:ascii="Wingdings" w:hAnsi="Wingdings" w:hint="default"/>
+        <w:sz w:val="20"/>
+      </w:rPr>
+    </w:lvl>
+  </w:abstractNum>
+  <w:abstractNum w:abstractNumId="38" w15:restartNumberingAfterBreak="0">
     <w:nsid w:val="74180B85"/>
     <w:multiLevelType w:val="hybridMultilevel"/>
     <w:tmpl w:val="58CC0D64"/>
@@ -7877,7 +11246,120 @@
       </w:rPr>
     </w:lvl>
   </w:abstractNum>
-  <w:abstractNum w:abstractNumId="30" w15:restartNumberingAfterBreak="0">
+  <w:abstractNum w:abstractNumId="39" w15:restartNumberingAfterBreak="0">
+    <w:nsid w:val="751B6E16"/>
+    <w:multiLevelType w:val="multilevel"/>
+    <w:tmpl w:val="118C63D6"/>
+    <w:lvl w:ilvl="0">
+      <w:start w:val="1"/>
+      <w:numFmt w:val="decimal"/>
+      <w:lvlText w:val="%1."/>
+      <w:lvlJc w:val="left"/>
+      <w:pPr>
+        <w:tabs>
+          <w:tab w:val="num" w:pos="720"/>
+        </w:tabs>
+        <w:ind w:left="720" w:hanging="360"/>
+      </w:pPr>
+    </w:lvl>
+    <w:lvl w:ilvl="1" w:tentative="1">
+      <w:start w:val="1"/>
+      <w:numFmt w:val="decimal"/>
+      <w:lvlText w:val="%2."/>
+      <w:lvlJc w:val="left"/>
+      <w:pPr>
+        <w:tabs>
+          <w:tab w:val="num" w:pos="1440"/>
+        </w:tabs>
+        <w:ind w:left="1440" w:hanging="360"/>
+      </w:pPr>
+    </w:lvl>
+    <w:lvl w:ilvl="2" w:tentative="1">
+      <w:start w:val="1"/>
+      <w:numFmt w:val="decimal"/>
+      <w:lvlText w:val="%3."/>
+      <w:lvlJc w:val="left"/>
+      <w:pPr>
+        <w:tabs>
+          <w:tab w:val="num" w:pos="2160"/>
+        </w:tabs>
+        <w:ind w:left="2160" w:hanging="360"/>
+      </w:pPr>
+    </w:lvl>
+    <w:lvl w:ilvl="3" w:tentative="1">
+      <w:start w:val="1"/>
+      <w:numFmt w:val="decimal"/>
+      <w:lvlText w:val="%4."/>
+      <w:lvlJc w:val="left"/>
+      <w:pPr>
+        <w:tabs>
+          <w:tab w:val="num" w:pos="2880"/>
+        </w:tabs>
+        <w:ind w:left="2880" w:hanging="360"/>
+      </w:pPr>
+    </w:lvl>
+    <w:lvl w:ilvl="4" w:tentative="1">
+      <w:start w:val="1"/>
+      <w:numFmt w:val="decimal"/>
+      <w:lvlText w:val="%5."/>
+      <w:lvlJc w:val="left"/>
+      <w:pPr>
+        <w:tabs>
+          <w:tab w:val="num" w:pos="3600"/>
+        </w:tabs>
+        <w:ind w:left="3600" w:hanging="360"/>
+      </w:pPr>
+    </w:lvl>
+    <w:lvl w:ilvl="5" w:tentative="1">
+      <w:start w:val="1"/>
+      <w:numFmt w:val="decimal"/>
+      <w:lvlText w:val="%6."/>
+      <w:lvlJc w:val="left"/>
+      <w:pPr>
+        <w:tabs>
+          <w:tab w:val="num" w:pos="4320"/>
+        </w:tabs>
+        <w:ind w:left="4320" w:hanging="360"/>
+      </w:pPr>
+    </w:lvl>
+    <w:lvl w:ilvl="6" w:tentative="1">
+      <w:start w:val="1"/>
+      <w:numFmt w:val="decimal"/>
+      <w:lvlText w:val="%7."/>
+      <w:lvlJc w:val="left"/>
+      <w:pPr>
+        <w:tabs>
+          <w:tab w:val="num" w:pos="5040"/>
+        </w:tabs>
+        <w:ind w:left="5040" w:hanging="360"/>
+      </w:pPr>
+    </w:lvl>
+    <w:lvl w:ilvl="7" w:tentative="1">
+      <w:start w:val="1"/>
+      <w:numFmt w:val="decimal"/>
+      <w:lvlText w:val="%8."/>
+      <w:lvlJc w:val="left"/>
+      <w:pPr>
+        <w:tabs>
+          <w:tab w:val="num" w:pos="5760"/>
+        </w:tabs>
+        <w:ind w:left="5760" w:hanging="360"/>
+      </w:pPr>
+    </w:lvl>
+    <w:lvl w:ilvl="8" w:tentative="1">
+      <w:start w:val="1"/>
+      <w:numFmt w:val="decimal"/>
+      <w:lvlText w:val="%9."/>
+      <w:lvlJc w:val="left"/>
+      <w:pPr>
+        <w:tabs>
+          <w:tab w:val="num" w:pos="6480"/>
+        </w:tabs>
+        <w:ind w:left="6480" w:hanging="360"/>
+      </w:pPr>
+    </w:lvl>
+  </w:abstractNum>
+  <w:abstractNum w:abstractNumId="40" w15:restartNumberingAfterBreak="0">
     <w:nsid w:val="76D643E4"/>
     <w:multiLevelType w:val="hybridMultilevel"/>
     <w:tmpl w:val="923EBA7A"/>
@@ -7990,7 +11472,7 @@
       </w:rPr>
     </w:lvl>
   </w:abstractNum>
-  <w:abstractNum w:abstractNumId="31" w15:restartNumberingAfterBreak="0">
+  <w:abstractNum w:abstractNumId="41" w15:restartNumberingAfterBreak="0">
     <w:nsid w:val="77082E93"/>
     <w:multiLevelType w:val="hybridMultilevel"/>
     <w:tmpl w:val="FF24BC42"/>
@@ -8103,7 +11585,7 @@
       </w:rPr>
     </w:lvl>
   </w:abstractNum>
-  <w:abstractNum w:abstractNumId="32" w15:restartNumberingAfterBreak="0">
+  <w:abstractNum w:abstractNumId="42" w15:restartNumberingAfterBreak="0">
     <w:nsid w:val="77D27CE5"/>
     <w:multiLevelType w:val="hybridMultilevel"/>
     <w:tmpl w:val="54ACDC6C"/>
@@ -8216,7 +11698,7 @@
       </w:rPr>
     </w:lvl>
   </w:abstractNum>
-  <w:abstractNum w:abstractNumId="33" w15:restartNumberingAfterBreak="0">
+  <w:abstractNum w:abstractNumId="43" w15:restartNumberingAfterBreak="0">
     <w:nsid w:val="78DB31F1"/>
     <w:multiLevelType w:val="hybridMultilevel"/>
     <w:tmpl w:val="3B44343C"/>
@@ -8329,7 +11811,7 @@
       </w:rPr>
     </w:lvl>
   </w:abstractNum>
-  <w:abstractNum w:abstractNumId="34" w15:restartNumberingAfterBreak="0">
+  <w:abstractNum w:abstractNumId="44" w15:restartNumberingAfterBreak="0">
     <w:nsid w:val="7A735284"/>
     <w:multiLevelType w:val="hybridMultilevel"/>
     <w:tmpl w:val="3D32F2C6"/>
@@ -8442,7 +11924,7 @@
       </w:rPr>
     </w:lvl>
   </w:abstractNum>
-  <w:abstractNum w:abstractNumId="35" w15:restartNumberingAfterBreak="0">
+  <w:abstractNum w:abstractNumId="45" w15:restartNumberingAfterBreak="0">
     <w:nsid w:val="7AFD048E"/>
     <w:multiLevelType w:val="hybridMultilevel"/>
     <w:tmpl w:val="C9C62C6E"/>
@@ -8555,7 +12037,7 @@
       </w:rPr>
     </w:lvl>
   </w:abstractNum>
-  <w:abstractNum w:abstractNumId="36" w15:restartNumberingAfterBreak="0">
+  <w:abstractNum w:abstractNumId="46" w15:restartNumberingAfterBreak="0">
     <w:nsid w:val="7C644CB9"/>
     <w:multiLevelType w:val="hybridMultilevel"/>
     <w:tmpl w:val="1BE6BD50"/>
@@ -8668,7 +12150,120 @@
       </w:rPr>
     </w:lvl>
   </w:abstractNum>
-  <w:abstractNum w:abstractNumId="37" w15:restartNumberingAfterBreak="0">
+  <w:abstractNum w:abstractNumId="47" w15:restartNumberingAfterBreak="0">
+    <w:nsid w:val="7CD67AB8"/>
+    <w:multiLevelType w:val="hybridMultilevel"/>
+    <w:tmpl w:val="6A3866E8"/>
+    <w:lvl w:ilvl="0" w:tplc="40090001">
+      <w:start w:val="1"/>
+      <w:numFmt w:val="bullet"/>
+      <w:lvlText w:val=""/>
+      <w:lvlJc w:val="left"/>
+      <w:pPr>
+        <w:ind w:left="720" w:hanging="360"/>
+      </w:pPr>
+      <w:rPr>
+        <w:rFonts w:ascii="Symbol" w:hAnsi="Symbol" w:hint="default"/>
+      </w:rPr>
+    </w:lvl>
+    <w:lvl w:ilvl="1" w:tplc="40090003" w:tentative="1">
+      <w:start w:val="1"/>
+      <w:numFmt w:val="bullet"/>
+      <w:lvlText w:val="o"/>
+      <w:lvlJc w:val="left"/>
+      <w:pPr>
+        <w:ind w:left="1440" w:hanging="360"/>
+      </w:pPr>
+      <w:rPr>
+        <w:rFonts w:ascii="Courier New" w:hAnsi="Courier New" w:cs="Courier New" w:hint="default"/>
+      </w:rPr>
+    </w:lvl>
+    <w:lvl w:ilvl="2" w:tplc="40090005" w:tentative="1">
+      <w:start w:val="1"/>
+      <w:numFmt w:val="bullet"/>
+      <w:lvlText w:val=""/>
+      <w:lvlJc w:val="left"/>
+      <w:pPr>
+        <w:ind w:left="2160" w:hanging="360"/>
+      </w:pPr>
+      <w:rPr>
+        <w:rFonts w:ascii="Wingdings" w:hAnsi="Wingdings" w:hint="default"/>
+      </w:rPr>
+    </w:lvl>
+    <w:lvl w:ilvl="3" w:tplc="40090001" w:tentative="1">
+      <w:start w:val="1"/>
+      <w:numFmt w:val="bullet"/>
+      <w:lvlText w:val=""/>
+      <w:lvlJc w:val="left"/>
+      <w:pPr>
+        <w:ind w:left="2880" w:hanging="360"/>
+      </w:pPr>
+      <w:rPr>
+        <w:rFonts w:ascii="Symbol" w:hAnsi="Symbol" w:hint="default"/>
+      </w:rPr>
+    </w:lvl>
+    <w:lvl w:ilvl="4" w:tplc="40090003" w:tentative="1">
+      <w:start w:val="1"/>
+      <w:numFmt w:val="bullet"/>
+      <w:lvlText w:val="o"/>
+      <w:lvlJc w:val="left"/>
+      <w:pPr>
+        <w:ind w:left="3600" w:hanging="360"/>
+      </w:pPr>
+      <w:rPr>
+        <w:rFonts w:ascii="Courier New" w:hAnsi="Courier New" w:cs="Courier New" w:hint="default"/>
+      </w:rPr>
+    </w:lvl>
+    <w:lvl w:ilvl="5" w:tplc="40090005" w:tentative="1">
+      <w:start w:val="1"/>
+      <w:numFmt w:val="bullet"/>
+      <w:lvlText w:val=""/>
+      <w:lvlJc w:val="left"/>
+      <w:pPr>
+        <w:ind w:left="4320" w:hanging="360"/>
+      </w:pPr>
+      <w:rPr>
+        <w:rFonts w:ascii="Wingdings" w:hAnsi="Wingdings" w:hint="default"/>
+      </w:rPr>
+    </w:lvl>
+    <w:lvl w:ilvl="6" w:tplc="40090001" w:tentative="1">
+      <w:start w:val="1"/>
+      <w:numFmt w:val="bullet"/>
+      <w:lvlText w:val=""/>
+      <w:lvlJc w:val="left"/>
+      <w:pPr>
+        <w:ind w:left="5040" w:hanging="360"/>
+      </w:pPr>
+      <w:rPr>
+        <w:rFonts w:ascii="Symbol" w:hAnsi="Symbol" w:hint="default"/>
+      </w:rPr>
+    </w:lvl>
+    <w:lvl w:ilvl="7" w:tplc="40090003" w:tentative="1">
+      <w:start w:val="1"/>
+      <w:numFmt w:val="bullet"/>
+      <w:lvlText w:val="o"/>
+      <w:lvlJc w:val="left"/>
+      <w:pPr>
+        <w:ind w:left="5760" w:hanging="360"/>
+      </w:pPr>
+      <w:rPr>
+        <w:rFonts w:ascii="Courier New" w:hAnsi="Courier New" w:cs="Courier New" w:hint="default"/>
+      </w:rPr>
+    </w:lvl>
+    <w:lvl w:ilvl="8" w:tplc="40090005" w:tentative="1">
+      <w:start w:val="1"/>
+      <w:numFmt w:val="bullet"/>
+      <w:lvlText w:val=""/>
+      <w:lvlJc w:val="left"/>
+      <w:pPr>
+        <w:ind w:left="6480" w:hanging="360"/>
+      </w:pPr>
+      <w:rPr>
+        <w:rFonts w:ascii="Wingdings" w:hAnsi="Wingdings" w:hint="default"/>
+      </w:rPr>
+    </w:lvl>
+  </w:abstractNum>
+  <w:abstractNum w:abstractNumId="48" w15:restartNumberingAfterBreak="0">
     <w:nsid w:val="7CE2355F"/>
     <w:multiLevelType w:val="hybridMultilevel"/>
     <w:tmpl w:val="576E8B9A"/>
@@ -8782,28 +12377,28 @@
     </w:lvl>
   </w:abstractNum>
   <w:num w:numId="1">
-    <w:abstractNumId w:val="31"/>
+    <w:abstractNumId w:val="41"/>
   </w:num>
   <w:num w:numId="2">
-    <w:abstractNumId w:val="27"/>
+    <w:abstractNumId w:val="33"/>
   </w:num>
   <w:num w:numId="3">
     <w:abstractNumId w:val="0"/>
   </w:num>
   <w:num w:numId="4">
-    <w:abstractNumId w:val="36"/>
+    <w:abstractNumId w:val="46"/>
   </w:num>
   <w:num w:numId="5">
-    <w:abstractNumId w:val="9"/>
+    <w:abstractNumId w:val="10"/>
   </w:num>
   <w:num w:numId="6">
-    <w:abstractNumId w:val="30"/>
+    <w:abstractNumId w:val="40"/>
   </w:num>
   <w:num w:numId="7">
-    <w:abstractNumId w:val="12"/>
+    <w:abstractNumId w:val="15"/>
   </w:num>
   <w:num w:numId="8">
-    <w:abstractNumId w:val="14"/>
+    <w:abstractNumId w:val="17"/>
   </w:num>
   <w:num w:numId="9">
     <w:abstractNumId w:val="5"/>
@@ -8812,31 +12407,31 @@
     <w:abstractNumId w:val="1"/>
   </w:num>
   <w:num w:numId="11">
-    <w:abstractNumId w:val="32"/>
+    <w:abstractNumId w:val="42"/>
   </w:num>
   <w:num w:numId="12">
+    <w:abstractNumId w:val="34"/>
+  </w:num>
+  <w:num w:numId="13">
+    <w:abstractNumId w:val="29"/>
+  </w:num>
+  <w:num w:numId="14">
+    <w:abstractNumId w:val="23"/>
+  </w:num>
+  <w:num w:numId="15">
     <w:abstractNumId w:val="28"/>
   </w:num>
-  <w:num w:numId="13">
-    <w:abstractNumId w:val="23"/>
-  </w:num>
-  <w:num w:numId="14">
-    <w:abstractNumId w:val="19"/>
-  </w:num>
-  <w:num w:numId="15">
-    <w:abstractNumId w:val="22"/>
-  </w:num>
   <w:num w:numId="16">
-    <w:abstractNumId w:val="17"/>
+    <w:abstractNumId w:val="20"/>
   </w:num>
   <w:num w:numId="17">
-    <w:abstractNumId w:val="37"/>
+    <w:abstractNumId w:val="48"/>
   </w:num>
   <w:num w:numId="18">
     <w:abstractNumId w:val="2"/>
   </w:num>
   <w:num w:numId="19">
-    <w:abstractNumId w:val="25"/>
+    <w:abstractNumId w:val="31"/>
   </w:num>
   <w:num w:numId="20">
     <w:abstractNumId w:val="4"/>
@@ -8845,55 +12440,88 @@
     <w:abstractNumId w:val="3"/>
   </w:num>
   <w:num w:numId="22">
+    <w:abstractNumId w:val="45"/>
+  </w:num>
+  <w:num w:numId="23">
+    <w:abstractNumId w:val="27"/>
+  </w:num>
+  <w:num w:numId="24">
+    <w:abstractNumId w:val="7"/>
+  </w:num>
+  <w:num w:numId="25">
+    <w:abstractNumId w:val="18"/>
+  </w:num>
+  <w:num w:numId="26">
+    <w:abstractNumId w:val="9"/>
+  </w:num>
+  <w:num w:numId="27">
+    <w:abstractNumId w:val="30"/>
+  </w:num>
+  <w:num w:numId="28">
+    <w:abstractNumId w:val="26"/>
+  </w:num>
+  <w:num w:numId="29">
+    <w:abstractNumId w:val="16"/>
+  </w:num>
+  <w:num w:numId="30">
+    <w:abstractNumId w:val="19"/>
+  </w:num>
+  <w:num w:numId="31">
+    <w:abstractNumId w:val="21"/>
+  </w:num>
+  <w:num w:numId="32">
+    <w:abstractNumId w:val="8"/>
+  </w:num>
+  <w:num w:numId="33">
+    <w:abstractNumId w:val="43"/>
+  </w:num>
+  <w:num w:numId="34">
+    <w:abstractNumId w:val="38"/>
+  </w:num>
+  <w:num w:numId="35">
+    <w:abstractNumId w:val="44"/>
+  </w:num>
+  <w:num w:numId="36">
+    <w:abstractNumId w:val="12"/>
+  </w:num>
+  <w:num w:numId="37">
+    <w:abstractNumId w:val="11"/>
+  </w:num>
+  <w:num w:numId="38">
+    <w:abstractNumId w:val="32"/>
+  </w:num>
+  <w:num w:numId="39">
+    <w:abstractNumId w:val="14"/>
+  </w:num>
+  <w:num w:numId="40">
+    <w:abstractNumId w:val="36"/>
+  </w:num>
+  <w:num w:numId="41">
+    <w:abstractNumId w:val="22"/>
+  </w:num>
+  <w:num w:numId="42">
+    <w:abstractNumId w:val="39"/>
+  </w:num>
+  <w:num w:numId="43">
+    <w:abstractNumId w:val="6"/>
+  </w:num>
+  <w:num w:numId="44">
+    <w:abstractNumId w:val="37"/>
+  </w:num>
+  <w:num w:numId="45">
+    <w:abstractNumId w:val="13"/>
+  </w:num>
+  <w:num w:numId="46">
+    <w:abstractNumId w:val="47"/>
+  </w:num>
+  <w:num w:numId="47">
+    <w:abstractNumId w:val="25"/>
+  </w:num>
+  <w:num w:numId="48">
     <w:abstractNumId w:val="35"/>
   </w:num>
-  <w:num w:numId="23">
-    <w:abstractNumId w:val="21"/>
-  </w:num>
-  <w:num w:numId="24">
-    <w:abstractNumId w:val="6"/>
-  </w:num>
-  <w:num w:numId="25">
-    <w:abstractNumId w:val="15"/>
-  </w:num>
-  <w:num w:numId="26">
-    <w:abstractNumId w:val="8"/>
-  </w:num>
-  <w:num w:numId="27">
+  <w:num w:numId="49">
     <w:abstractNumId w:val="24"/>
-  </w:num>
-  <w:num w:numId="28">
-    <w:abstractNumId w:val="20"/>
-  </w:num>
-  <w:num w:numId="29">
-    <w:abstractNumId w:val="13"/>
-  </w:num>
-  <w:num w:numId="30">
-    <w:abstractNumId w:val="16"/>
-  </w:num>
-  <w:num w:numId="31">
-    <w:abstractNumId w:val="18"/>
-  </w:num>
-  <w:num w:numId="32">
-    <w:abstractNumId w:val="7"/>
-  </w:num>
-  <w:num w:numId="33">
-    <w:abstractNumId w:val="33"/>
-  </w:num>
-  <w:num w:numId="34">
-    <w:abstractNumId w:val="29"/>
-  </w:num>
-  <w:num w:numId="35">
-    <w:abstractNumId w:val="34"/>
-  </w:num>
-  <w:num w:numId="36">
-    <w:abstractNumId w:val="11"/>
-  </w:num>
-  <w:num w:numId="37">
-    <w:abstractNumId w:val="10"/>
-  </w:num>
-  <w:num w:numId="38">
-    <w:abstractNumId w:val="26"/>
   </w:num>
   <w:numIdMacAtCleanup w:val="21"/>
 </w:numbering>
@@ -9361,7 +12989,6 @@
   <w:style w:type="character" w:default="1" w:styleId="DefaultParagraphFont">
     <w:name w:val="Default Paragraph Font"/>
     <w:uiPriority w:val="1"/>
-    <w:semiHidden/>
     <w:unhideWhenUsed/>
   </w:style>
   <w:style w:type="table" w:default="1" w:styleId="TableNormal">
@@ -10004,7 +13631,7 @@
 </file>
 
 <file path=customXml/itemProps1.xml><?xml version="1.0" encoding="utf-8"?>
-<ds:datastoreItem xmlns:ds="http://schemas.openxmlformats.org/officeDocument/2006/customXml" ds:itemID="{4395E619-26EC-4A7E-A164-9214DD05E2DF}">
+<ds:datastoreItem xmlns:ds="http://schemas.openxmlformats.org/officeDocument/2006/customXml" ds:itemID="{C89850E7-6AD9-48CD-9CBB-5F2F4F5ED6B7}">
   <ds:schemaRefs>
     <ds:schemaRef ds:uri="http://schemas.openxmlformats.org/officeDocument/2006/bibliography"/>
   </ds:schemaRefs>

</xml_diff>